<commit_message>
:sparkles: Théorie final :sparkles:
</commit_message>
<xml_diff>
--- a/.Documentation/Synthèses/EcommRéponsesR.docx
+++ b/.Documentation/Synthèses/EcommRéponsesR.docx
@@ -75,21 +75,8 @@
           <w:szCs w:val="24"/>
           <w:highlight w:val="yellow"/>
         </w:rPr>
-        <w:t xml:space="preserve">1. </w:t>
-      </w:r>
-      <w:proofErr w:type="gramStart"/>
-      <w:r>
-        <w:rPr>
-          <w:rFonts w:ascii="Calibri" w:hAnsi="Calibri" w:cs="Calibri"/>
-          <w:b/>
-          <w:bCs/>
-          <w:sz w:val="24"/>
-          <w:szCs w:val="24"/>
-          <w:highlight w:val="yellow"/>
-        </w:rPr>
-        <w:t>ACP:</w:t>
-      </w:r>
-      <w:proofErr w:type="gramEnd"/>
+        <w:t>1. ACP:</w:t>
+      </w:r>
       <w:r>
         <w:rPr>
           <w:rFonts w:ascii="Calibri" w:hAnsi="Calibri" w:cs="Calibri"/>
@@ -271,7 +258,6 @@
         </w:rPr>
         <w:t xml:space="preserve">Dans le cas de l’ACP, on ne s’occupera que de variables </w:t>
       </w:r>
-      <w:proofErr w:type="gramStart"/>
       <w:r>
         <w:rPr>
           <w:rFonts w:ascii="Calibri" w:hAnsi="Calibri" w:cs="Calibri"/>
@@ -284,15 +270,7 @@
           <w:rFonts w:ascii="Calibri" w:hAnsi="Calibri" w:cs="Calibri"/>
           <w:color w:val="FF0000"/>
         </w:rPr>
-        <w:t>(</w:t>
-      </w:r>
-      <w:proofErr w:type="gramEnd"/>
-      <w:r>
-        <w:rPr>
-          <w:rFonts w:ascii="Calibri" w:hAnsi="Calibri" w:cs="Calibri"/>
-          <w:color w:val="FF0000"/>
-        </w:rPr>
-        <w:t xml:space="preserve">taille, poids, </w:t>
+        <w:t xml:space="preserve">(taille, poids, </w:t>
       </w:r>
       <w:proofErr w:type="spellStart"/>
       <w:r>
@@ -528,17 +506,12 @@
         <w:t xml:space="preserve">On veut donc trouver les 2 meilleurs axes pour notre </w:t>
       </w:r>
       <w:proofErr w:type="spellStart"/>
-      <w:proofErr w:type="gramStart"/>
       <w:r>
         <w:t>Acp</w:t>
       </w:r>
       <w:proofErr w:type="spellEnd"/>
       <w:r>
-        <w:t>(</w:t>
-      </w:r>
-      <w:proofErr w:type="gramEnd"/>
-      <w:r>
-        <w:t xml:space="preserve">à 2 dimensions) et pour cela on cherche la projection et qui déforme le moins possible le nuage initial. </w:t>
+        <w:t xml:space="preserve">(à 2 dimensions) et pour cela on cherche la projection et qui déforme le moins possible le nuage initial. </w:t>
       </w:r>
     </w:p>
     <w:p>
@@ -710,7 +683,6 @@
       <w:r>
         <w:t>Si on considère notre table avec p variables quantitatives : X</w:t>
       </w:r>
-      <w:proofErr w:type="gramStart"/>
       <w:r>
         <w:rPr>
           <w:sz w:val="18"/>
@@ -721,7 +693,6 @@
       <w:r>
         <w:t>,X</w:t>
       </w:r>
-      <w:proofErr w:type="gramEnd"/>
       <w:r>
         <w:rPr>
           <w:sz w:val="18"/>
@@ -830,15 +801,7 @@
     </w:p>
     <w:p>
       <w:r>
-        <w:t xml:space="preserve">On peut aussi calculer le point de gravité du plan qui en fait la moyenne des distances entre chaque </w:t>
-      </w:r>
-      <w:proofErr w:type="gramStart"/>
-      <w:r>
-        <w:t>points</w:t>
-      </w:r>
-      <w:proofErr w:type="gramEnd"/>
-      <w:r>
-        <w:t xml:space="preserve"> d’individus.</w:t>
+        <w:t>On peut aussi calculer le point de gravité du plan qui en fait la moyenne des distances entre chaque points d’individus.</w:t>
       </w:r>
     </w:p>
     <w:p/>
@@ -865,29 +828,23 @@
       <w:r>
         <w:t xml:space="preserve">On </w:t>
       </w:r>
+      <w:r>
+        <w:t>prend</w:t>
+      </w:r>
+      <w:r>
+        <w:t xml:space="preserve"> pour chaque point non plus sa valeur mais l’écart par rapport à leur moyenne respective</w:t>
+      </w:r>
+      <w:r>
+        <w:t xml:space="preserve"> (du centre de gravité). On peut faire le lien avec la loi normale ou </w:t>
+      </w:r>
+      <w:r>
+        <w:t xml:space="preserve">la moyenne des points étaient de 0 et bah </w:t>
+      </w:r>
       <w:proofErr w:type="spellStart"/>
-      <w:proofErr w:type="gramStart"/>
-      <w:r>
-        <w:t>prends</w:t>
+      <w:r>
+        <w:t>la</w:t>
       </w:r>
       <w:proofErr w:type="spellEnd"/>
-      <w:proofErr w:type="gramEnd"/>
-      <w:r>
-        <w:t xml:space="preserve"> pour chaque point non plus sa valeur mais l’écart par rapport à leur moyenne respective</w:t>
-      </w:r>
-      <w:r>
-        <w:t xml:space="preserve"> (du centre de gravité). On peut faire le lien avec la loi normale ou </w:t>
-      </w:r>
-      <w:r>
-        <w:t xml:space="preserve">la moyenne des points étaient de 0 et bah </w:t>
-      </w:r>
-      <w:proofErr w:type="spellStart"/>
-      <w:proofErr w:type="gramStart"/>
-      <w:r>
-        <w:t>la</w:t>
-      </w:r>
-      <w:proofErr w:type="spellEnd"/>
-      <w:proofErr w:type="gramEnd"/>
       <w:r>
         <w:t xml:space="preserve"> c’est pareil pour notre centre de gravité qui devient l’origine (0,0).</w:t>
       </w:r>
@@ -933,13 +890,8 @@
           <w:numId w:val="8"/>
         </w:numPr>
       </w:pPr>
-      <w:proofErr w:type="gramStart"/>
-      <w:r>
-        <w:t>la</w:t>
-      </w:r>
-      <w:proofErr w:type="gramEnd"/>
-      <w:r>
-        <w:t xml:space="preserve"> matrice de covariance(dispersion) V = on multiplie la matrice </w:t>
+      <w:r>
+        <w:t xml:space="preserve">la matrice de covariance(dispersion) V = on multiplie la matrice </w:t>
       </w:r>
       <w:r>
         <w:rPr>
@@ -964,13 +916,8 @@
           <w:numId w:val="8"/>
         </w:numPr>
       </w:pPr>
-      <w:proofErr w:type="gramStart"/>
-      <w:r>
-        <w:t>la</w:t>
-      </w:r>
-      <w:proofErr w:type="gramEnd"/>
-      <w:r>
-        <w:t xml:space="preserve"> matrice de corrélation R = on multiplie la matrice </w:t>
+      <w:r>
+        <w:t xml:space="preserve">la matrice de corrélation R = on multiplie la matrice </w:t>
       </w:r>
       <w:r>
         <w:rPr>
@@ -994,13 +941,9 @@
       <w:r>
         <w:t xml:space="preserve">Si on </w:t>
       </w:r>
-      <w:proofErr w:type="spellStart"/>
-      <w:proofErr w:type="gramStart"/>
-      <w:r>
-        <w:t>prends</w:t>
-      </w:r>
-      <w:proofErr w:type="spellEnd"/>
-      <w:proofErr w:type="gramEnd"/>
+      <w:r>
+        <w:t>prend</w:t>
+      </w:r>
       <w:r>
         <w:t xml:space="preserve"> les variances sur la diagonale de notre matrice de dispersion, on observe l’étalement du nuage sur toutes ces dimensions et donc l’inertie.</w:t>
       </w:r>
@@ -1106,10 +1049,196 @@
           <w:highlight w:val="yellow"/>
         </w:rPr>
         <w:lastRenderedPageBreak/>
-        <w:t xml:space="preserve">2. </w:t>
-      </w:r>
-      <w:proofErr w:type="gramStart"/>
-      <w:r>
+        <w:t>2. ACP:</w:t>
+      </w:r>
+    </w:p>
+    <w:p>
+      <w:pPr>
+        <w:rPr>
+          <w:rFonts w:ascii="Calibri" w:hAnsi="Calibri" w:cs="Calibri"/>
+          <w:b/>
+          <w:bCs/>
+        </w:rPr>
+      </w:pPr>
+      <w:r>
+        <w:rPr>
+          <w:rFonts w:ascii="Calibri" w:hAnsi="Calibri" w:cs="Calibri"/>
+          <w:b/>
+          <w:bCs/>
+        </w:rPr>
+        <w:t xml:space="preserve">Expliquer comment on interprète la représentation des individus et l'origine de cette manière de faire. Comment peut-on alors déterminer la signification concrète des axes principaux F1 et F2 ? Qu'apportent dans ce contexte les résultats fournis par la fonction PCA de </w:t>
+      </w:r>
+      <w:proofErr w:type="spellStart"/>
+      <w:r>
+        <w:rPr>
+          <w:rFonts w:ascii="Calibri" w:hAnsi="Calibri" w:cs="Calibri"/>
+          <w:b/>
+          <w:bCs/>
+        </w:rPr>
+        <w:t>FactoMineR</w:t>
+      </w:r>
+      <w:proofErr w:type="spellEnd"/>
+      <w:r>
+        <w:rPr>
+          <w:rFonts w:ascii="Calibri" w:hAnsi="Calibri" w:cs="Calibri"/>
+          <w:b/>
+          <w:bCs/>
+        </w:rPr>
+        <w:t xml:space="preserve"> ?</w:t>
+      </w:r>
+    </w:p>
+    <w:p>
+      <w:pPr>
+        <w:jc w:val="both"/>
+        <w:rPr>
+          <w:rFonts w:ascii="Calibri" w:hAnsi="Calibri" w:cs="Calibri"/>
+        </w:rPr>
+      </w:pPr>
+      <w:r>
+        <w:rPr>
+          <w:rFonts w:ascii="Calibri" w:hAnsi="Calibri" w:cs="Calibri"/>
+        </w:rPr>
+        <w:t xml:space="preserve">Notre PCA va nous sortir 2 graphiques : </w:t>
+      </w:r>
+    </w:p>
+    <w:p>
+      <w:pPr>
+        <w:jc w:val="both"/>
+        <w:rPr>
+          <w:rFonts w:ascii="Calibri" w:hAnsi="Calibri" w:cs="Calibri"/>
+        </w:rPr>
+      </w:pPr>
+      <w:r>
+        <w:rPr>
+          <w:rFonts w:ascii="Calibri" w:hAnsi="Calibri" w:cs="Calibri"/>
+        </w:rPr>
+        <w:t>1) La représentation des i</w:t>
+      </w:r>
+      <w:r>
+        <w:rPr>
+          <w:rFonts w:ascii="Calibri" w:hAnsi="Calibri" w:cs="Calibri"/>
+        </w:rPr>
+        <w:t>ndiv</w:t>
+      </w:r>
+      <w:r>
+        <w:rPr>
+          <w:rFonts w:ascii="Calibri" w:hAnsi="Calibri" w:cs="Calibri"/>
+        </w:rPr>
+        <w:t>i</w:t>
+      </w:r>
+      <w:r>
+        <w:rPr>
+          <w:rFonts w:ascii="Calibri" w:hAnsi="Calibri" w:cs="Calibri"/>
+        </w:rPr>
+        <w:t>d</w:t>
+      </w:r>
+      <w:r>
+        <w:rPr>
+          <w:rFonts w:ascii="Calibri" w:hAnsi="Calibri" w:cs="Calibri"/>
+        </w:rPr>
+        <w:t xml:space="preserve">us (les villes de France </w:t>
+      </w:r>
+      <w:r>
+        <w:rPr>
+          <w:rFonts w:ascii="Calibri" w:hAnsi="Calibri" w:cs="Calibri"/>
+        </w:rPr>
+        <w:t>par exempl</w:t>
+      </w:r>
+      <w:r>
+        <w:rPr>
+          <w:rFonts w:ascii="Calibri" w:hAnsi="Calibri" w:cs="Calibri"/>
+        </w:rPr>
+        <w:t>e</w:t>
+      </w:r>
+      <w:r>
+        <w:rPr>
+          <w:rFonts w:ascii="Calibri" w:hAnsi="Calibri" w:cs="Calibri"/>
+        </w:rPr>
+        <w:t>) :</w:t>
+      </w:r>
+    </w:p>
+    <w:p>
+      <w:pPr>
+        <w:jc w:val="both"/>
+        <w:rPr>
+          <w:rFonts w:ascii="Calibri" w:hAnsi="Calibri" w:cs="Calibri"/>
+        </w:rPr>
+      </w:pPr>
+      <w:r>
+        <w:rPr>
+          <w:rFonts w:ascii="Calibri" w:hAnsi="Calibri" w:cs="Calibri"/>
+        </w:rPr>
+        <w:t xml:space="preserve">Ce graphique provient donc d’un nuage de points dans un espace à 12 dimensions, projeté sur un espace à 2. Les 2 axes que l’on voit sont évidemment les 2 meilleurs axes trouvés grâce aux deux meilleurs vecteurs propres provenant de la matrice de dispersion. On va essayer ici de trouver des individus (des villes) qui se ressemblent ? </w:t>
+      </w:r>
+    </w:p>
+    <w:p>
+      <w:pPr>
+        <w:jc w:val="both"/>
+        <w:rPr>
+          <w:rFonts w:ascii="Calibri" w:hAnsi="Calibri" w:cs="Calibri"/>
+        </w:rPr>
+      </w:pPr>
+      <w:r>
+        <w:rPr>
+          <w:rFonts w:ascii="Calibri" w:hAnsi="Calibri" w:cs="Calibri"/>
+        </w:rPr>
+        <w:t xml:space="preserve">Peut-on en former des groupes ? !! Ne pas regarder au centre… il se POURRAIT que ça soit mal projeté. (Pas sûr, mais on ne prend pas le risque, l’astronome qui regarde deux étoiles dans la lunette, il peut les voir proche alors qu’elles sont très éloignées en profondeurs). </w:t>
+      </w:r>
+    </w:p>
+    <w:p>
+      <w:pPr>
+        <w:jc w:val="both"/>
+        <w:rPr>
+          <w:rFonts w:ascii="Calibri" w:hAnsi="Calibri" w:cs="Calibri"/>
+        </w:rPr>
+      </w:pPr>
+      <w:r>
+        <w:rPr>
+          <w:rFonts w:ascii="Calibri" w:hAnsi="Calibri" w:cs="Calibri"/>
+        </w:rPr>
+        <w:t xml:space="preserve">Quand on répartis les villes sur l’axe horizontale, à gauche, on peut voir les villes où il fait plutôt froid, à droite, on voit les villes du sud où il fait généralement plus chaud. On constate que ce premier axe (toujours l’horizontal, appelé F1) sépare les villes à climat agréable des villes à climat un peu tristounet. On voit par ailleurs, en dessous de notre axe horizontale 79.85%, qui n’est rien d’autre que le pourcentage d’inertie qui est expliqué par cet axe. </w:t>
+      </w:r>
+    </w:p>
+    <w:p>
+      <w:pPr>
+        <w:jc w:val="both"/>
+        <w:rPr>
+          <w:rFonts w:ascii="Calibri" w:hAnsi="Calibri" w:cs="Calibri"/>
+        </w:rPr>
+      </w:pPr>
+      <w:r>
+        <w:rPr>
+          <w:rFonts w:ascii="Calibri" w:hAnsi="Calibri" w:cs="Calibri"/>
+        </w:rPr>
+        <w:t>En analysant le deuxième axe F2, on se rend compte qu’au-dessus on a les villes dont l’écart entre l’été et l’hiver n’est pas énorme, alors qu’en dessous, le delta de température entre juillet et décembre est vachement élevé</w:t>
+      </w:r>
+      <w:r>
+        <w:rPr>
+          <w:rFonts w:ascii="Calibri" w:hAnsi="Calibri" w:cs="Calibri"/>
+        </w:rPr>
+        <w:t>.</w:t>
+      </w:r>
+    </w:p>
+    <w:p>
+      <w:pPr>
+        <w:jc w:val="both"/>
+        <w:rPr>
+          <w:rFonts w:ascii="Calibri" w:hAnsi="Calibri" w:cs="Calibri"/>
+          <w:u w:val="single"/>
+        </w:rPr>
+      </w:pPr>
+      <w:r>
+        <w:rPr>
+          <w:rFonts w:ascii="Calibri" w:hAnsi="Calibri" w:cs="Calibri"/>
+          <w:b/>
+          <w:bCs/>
+          <w:u w:val="single"/>
+        </w:rPr>
+        <w:t xml:space="preserve">Avec R : </w:t>
+      </w:r>
+    </w:p>
+    <w:p>
+      <w:pPr>
         <w:rPr>
           <w:rFonts w:ascii="Calibri" w:hAnsi="Calibri" w:cs="Calibri"/>
           <w:b/>
@@ -1118,211 +1247,164 @@
           <w:szCs w:val="24"/>
           <w:highlight w:val="yellow"/>
         </w:rPr>
-        <w:t>ACP:</w:t>
-      </w:r>
-      <w:proofErr w:type="gramEnd"/>
-    </w:p>
-    <w:p>
-      <w:pPr>
-        <w:rPr>
-          <w:rFonts w:ascii="Calibri" w:hAnsi="Calibri" w:cs="Calibri"/>
-          <w:b/>
-          <w:bCs/>
-        </w:rPr>
-      </w:pPr>
-      <w:r>
-        <w:rPr>
-          <w:rFonts w:ascii="Calibri" w:hAnsi="Calibri" w:cs="Calibri"/>
-          <w:b/>
-          <w:bCs/>
-        </w:rPr>
-        <w:t xml:space="preserve">Expliquer comment on interprète la représentation des individus et l'origine de cette manière de faire. Comment peut-on alors déterminer la signification concrète des axes principaux F1 et F2 ? Qu'apportent dans ce contexte les résultats fournis par la fonction PCA de </w:t>
+      </w:pPr>
+      <w:r>
+        <w:rPr>
+          <w:rFonts w:ascii="Calibri" w:hAnsi="Calibri" w:cs="Calibri"/>
+          <w:sz w:val="24"/>
+          <w:szCs w:val="24"/>
+        </w:rPr>
+        <w:t>On lit</w:t>
+      </w:r>
+      <w:r>
+        <w:rPr>
+          <w:rFonts w:ascii="Calibri" w:hAnsi="Calibri" w:cs="Calibri"/>
+          <w:sz w:val="24"/>
+          <w:szCs w:val="24"/>
+        </w:rPr>
+        <w:t xml:space="preserve"> la table, on fait notre </w:t>
+      </w:r>
+      <w:r>
+        <w:rPr>
+          <w:rFonts w:ascii="Calibri" w:hAnsi="Calibri" w:cs="Calibri"/>
+          <w:sz w:val="24"/>
+          <w:szCs w:val="24"/>
+        </w:rPr>
+        <w:t>ACP</w:t>
+      </w:r>
+      <w:r>
+        <w:rPr>
+          <w:rFonts w:ascii="Calibri" w:hAnsi="Calibri" w:cs="Calibri"/>
+          <w:sz w:val="24"/>
+          <w:szCs w:val="24"/>
+        </w:rPr>
+        <w:t xml:space="preserve"> via la méthode </w:t>
+      </w:r>
+      <w:r>
+        <w:rPr>
+          <w:rFonts w:ascii="Calibri" w:hAnsi="Calibri" w:cs="Calibri"/>
+          <w:color w:val="FF0000"/>
+          <w:sz w:val="24"/>
+          <w:szCs w:val="24"/>
+        </w:rPr>
+        <w:t>PCA</w:t>
+      </w:r>
+      <w:r>
+        <w:rPr>
+          <w:rFonts w:ascii="Calibri" w:hAnsi="Calibri" w:cs="Calibri"/>
+          <w:sz w:val="24"/>
+          <w:szCs w:val="24"/>
+        </w:rPr>
+        <w:t xml:space="preserve">(), on va regarder nos valeurs propres, correspond à une direction. On prend le n de vecteurs pouvant nous apporter un maximum d’inertie </w:t>
+      </w:r>
+      <w:r>
+        <w:rPr>
+          <w:rFonts w:ascii="Calibri" w:hAnsi="Calibri" w:cs="Calibri"/>
+          <w:sz w:val="24"/>
+          <w:szCs w:val="24"/>
+        </w:rPr>
+        <w:t xml:space="preserve">et donc </w:t>
+      </w:r>
+      <w:r>
+        <w:rPr>
+          <w:rFonts w:ascii="Calibri" w:hAnsi="Calibri" w:cs="Calibri"/>
+          <w:color w:val="FF0000"/>
+          <w:sz w:val="24"/>
+          <w:szCs w:val="24"/>
+        </w:rPr>
+        <w:t>choisir</w:t>
+      </w:r>
+      <w:r>
+        <w:rPr>
+          <w:rFonts w:ascii="Calibri" w:hAnsi="Calibri" w:cs="Calibri"/>
+          <w:color w:val="FF0000"/>
+          <w:sz w:val="24"/>
+          <w:szCs w:val="24"/>
+        </w:rPr>
+        <w:t xml:space="preserve"> le</w:t>
+      </w:r>
+      <w:r>
+        <w:rPr>
+          <w:rFonts w:ascii="Calibri" w:hAnsi="Calibri" w:cs="Calibri"/>
+          <w:color w:val="FF0000"/>
+          <w:sz w:val="24"/>
+          <w:szCs w:val="24"/>
+        </w:rPr>
+        <w:t xml:space="preserve"> meilleur</w:t>
+      </w:r>
+      <w:r>
+        <w:rPr>
+          <w:rFonts w:ascii="Calibri" w:hAnsi="Calibri" w:cs="Calibri"/>
+          <w:color w:val="FF0000"/>
+          <w:sz w:val="24"/>
+          <w:szCs w:val="24"/>
+        </w:rPr>
+        <w:t xml:space="preserve"> plan de projection</w:t>
+      </w:r>
+      <w:r>
+        <w:rPr>
+          <w:rFonts w:ascii="Calibri" w:hAnsi="Calibri" w:cs="Calibri"/>
+          <w:sz w:val="24"/>
+          <w:szCs w:val="24"/>
+        </w:rPr>
+        <w:t>, on visualise les pourcentages d’inerties des vecteurs via la méthode $</w:t>
       </w:r>
       <w:proofErr w:type="spellStart"/>
       <w:r>
         <w:rPr>
           <w:rFonts w:ascii="Calibri" w:hAnsi="Calibri" w:cs="Calibri"/>
-          <w:b/>
-          <w:bCs/>
-        </w:rPr>
-        <w:t>FactoMineR</w:t>
+          <w:color w:val="FF0000"/>
+          <w:sz w:val="24"/>
+          <w:szCs w:val="24"/>
+        </w:rPr>
+        <w:t>eig</w:t>
       </w:r>
       <w:proofErr w:type="spellEnd"/>
       <w:r>
         <w:rPr>
           <w:rFonts w:ascii="Calibri" w:hAnsi="Calibri" w:cs="Calibri"/>
-          <w:b/>
-          <w:bCs/>
-        </w:rPr>
-        <w:t xml:space="preserve"> ?</w:t>
-      </w:r>
-    </w:p>
-    <w:p>
-      <w:pPr>
-        <w:jc w:val="both"/>
-        <w:rPr>
-          <w:rFonts w:ascii="Calibri" w:hAnsi="Calibri" w:cs="Calibri"/>
-        </w:rPr>
-      </w:pPr>
-      <w:r>
-        <w:rPr>
-          <w:rFonts w:ascii="Calibri" w:hAnsi="Calibri" w:cs="Calibri"/>
-        </w:rPr>
-        <w:t xml:space="preserve">Notre PCA va nous sortir 2 graphiques : </w:t>
-      </w:r>
-    </w:p>
-    <w:p>
-      <w:pPr>
-        <w:jc w:val="both"/>
-        <w:rPr>
-          <w:rFonts w:ascii="Calibri" w:hAnsi="Calibri" w:cs="Calibri"/>
-        </w:rPr>
-      </w:pPr>
-      <w:r>
-        <w:rPr>
-          <w:rFonts w:ascii="Calibri" w:hAnsi="Calibri" w:cs="Calibri"/>
-        </w:rPr>
-        <w:t>1) La représentation des i</w:t>
-      </w:r>
-      <w:r>
-        <w:rPr>
-          <w:rFonts w:ascii="Calibri" w:hAnsi="Calibri" w:cs="Calibri"/>
-        </w:rPr>
-        <w:t>ndiv</w:t>
-      </w:r>
-      <w:r>
-        <w:rPr>
-          <w:rFonts w:ascii="Calibri" w:hAnsi="Calibri" w:cs="Calibri"/>
-        </w:rPr>
-        <w:t>i</w:t>
-      </w:r>
-      <w:r>
-        <w:rPr>
-          <w:rFonts w:ascii="Calibri" w:hAnsi="Calibri" w:cs="Calibri"/>
-        </w:rPr>
-        <w:t>d</w:t>
-      </w:r>
-      <w:r>
-        <w:rPr>
-          <w:rFonts w:ascii="Calibri" w:hAnsi="Calibri" w:cs="Calibri"/>
-        </w:rPr>
-        <w:t xml:space="preserve">us (les villes de France </w:t>
-      </w:r>
-      <w:r>
-        <w:rPr>
-          <w:rFonts w:ascii="Calibri" w:hAnsi="Calibri" w:cs="Calibri"/>
-        </w:rPr>
-        <w:t>par exempl</w:t>
-      </w:r>
-      <w:r>
-        <w:rPr>
-          <w:rFonts w:ascii="Calibri" w:hAnsi="Calibri" w:cs="Calibri"/>
-        </w:rPr>
-        <w:t>e</w:t>
-      </w:r>
-      <w:r>
-        <w:rPr>
-          <w:rFonts w:ascii="Calibri" w:hAnsi="Calibri" w:cs="Calibri"/>
-        </w:rPr>
-        <w:t>) :</w:t>
-      </w:r>
-    </w:p>
-    <w:p>
-      <w:pPr>
-        <w:jc w:val="both"/>
-        <w:rPr>
-          <w:rFonts w:ascii="Calibri" w:hAnsi="Calibri" w:cs="Calibri"/>
-        </w:rPr>
-      </w:pPr>
-      <w:r>
-        <w:rPr>
-          <w:rFonts w:ascii="Calibri" w:hAnsi="Calibri" w:cs="Calibri"/>
-        </w:rPr>
-        <w:t xml:space="preserve">Ce graphique provient donc d’un nuage de points dans un espace à 12 dimensions, projeté sur un espace à 2. Les 2 axes que l’on voit sont évidemment les 2 meilleurs axes trouvés grâce aux deux meilleurs vecteurs propres provenant de la matrice de dispersion. On va essayer ici de trouver des individus (des villes) qui se ressemblent ? </w:t>
-      </w:r>
-    </w:p>
-    <w:p>
-      <w:pPr>
-        <w:jc w:val="both"/>
-        <w:rPr>
-          <w:rFonts w:ascii="Calibri" w:hAnsi="Calibri" w:cs="Calibri"/>
-        </w:rPr>
-      </w:pPr>
-      <w:r>
-        <w:rPr>
-          <w:rFonts w:ascii="Calibri" w:hAnsi="Calibri" w:cs="Calibri"/>
-        </w:rPr>
-        <w:t xml:space="preserve">Peut-on en former des groupes ? !! Ne pas regarder au centre… il se POURRAIT que ça soit mal projeté. (Pas sûr, mais on ne prend pas le risque, l’astronome qui regarde deux étoiles dans la lunette, il peut les voir proche alors qu’elles sont très éloignées en profondeurs). </w:t>
-      </w:r>
-    </w:p>
-    <w:p>
-      <w:pPr>
-        <w:jc w:val="both"/>
-        <w:rPr>
-          <w:rFonts w:ascii="Calibri" w:hAnsi="Calibri" w:cs="Calibri"/>
-        </w:rPr>
-      </w:pPr>
-      <w:r>
-        <w:rPr>
-          <w:rFonts w:ascii="Calibri" w:hAnsi="Calibri" w:cs="Calibri"/>
-        </w:rPr>
-        <w:t xml:space="preserve">Quand on </w:t>
-      </w:r>
-      <w:proofErr w:type="gramStart"/>
-      <w:r>
-        <w:rPr>
-          <w:rFonts w:ascii="Calibri" w:hAnsi="Calibri" w:cs="Calibri"/>
-        </w:rPr>
-        <w:t>répartis</w:t>
-      </w:r>
-      <w:proofErr w:type="gramEnd"/>
-      <w:r>
-        <w:rPr>
-          <w:rFonts w:ascii="Calibri" w:hAnsi="Calibri" w:cs="Calibri"/>
-        </w:rPr>
-        <w:t xml:space="preserve"> les villes sur l’axe horizontale, à gauche, on peut voir les villes où il fait plutôt froid, à droite, on voit les villes du sud où il fait généralement plus chaud. On constate que ce premier axe (toujours l’horizontal, appelé F1) sépare les villes à climat agréable des villes à climat un peu tristounet. On voit par ailleurs, en dessous de notre axe horizontale 79.85%, qui n’est rien d’autre que le pourcentage d’inertie qui est expliqué par cet axe. </w:t>
-      </w:r>
-    </w:p>
-    <w:p>
-      <w:pPr>
-        <w:jc w:val="both"/>
-        <w:rPr>
-          <w:rFonts w:ascii="Calibri" w:hAnsi="Calibri" w:cs="Calibri"/>
-        </w:rPr>
-      </w:pPr>
-      <w:r>
-        <w:rPr>
-          <w:rFonts w:ascii="Calibri" w:hAnsi="Calibri" w:cs="Calibri"/>
-        </w:rPr>
-        <w:t>En analysant le deuxième axe F2, on se rend compte qu’au-dessus on a les villes dont l’écart entre l’été et l’hiver n’est pas énorme, alors qu’en dessous, le delta de température entre juillet et décembre est vachement élevé</w:t>
-      </w:r>
-      <w:r>
-        <w:rPr>
-          <w:rFonts w:ascii="Calibri" w:hAnsi="Calibri" w:cs="Calibri"/>
+          <w:sz w:val="24"/>
+          <w:szCs w:val="24"/>
+        </w:rPr>
+        <w:t xml:space="preserve">() mais aussi en schéma via un </w:t>
+      </w:r>
+      <w:proofErr w:type="spellStart"/>
+      <w:r>
+        <w:rPr>
+          <w:rFonts w:ascii="Calibri" w:hAnsi="Calibri" w:cs="Calibri"/>
+          <w:sz w:val="24"/>
+          <w:szCs w:val="24"/>
+        </w:rPr>
+        <w:t>barplot</w:t>
+      </w:r>
+      <w:proofErr w:type="spellEnd"/>
+      <w:r>
+        <w:rPr>
+          <w:rFonts w:ascii="Calibri" w:hAnsi="Calibri" w:cs="Calibri"/>
+          <w:sz w:val="24"/>
+          <w:szCs w:val="24"/>
+        </w:rPr>
+        <w:t xml:space="preserve"> de notre </w:t>
+      </w:r>
+      <w:r>
+        <w:rPr>
+          <w:rFonts w:ascii="Calibri" w:hAnsi="Calibri" w:cs="Calibri"/>
+          <w:sz w:val="24"/>
+          <w:szCs w:val="24"/>
+        </w:rPr>
+        <w:t>ACP</w:t>
+      </w:r>
+      <w:r>
+        <w:rPr>
+          <w:rFonts w:ascii="Calibri" w:hAnsi="Calibri" w:cs="Calibri"/>
+          <w:sz w:val="24"/>
+          <w:szCs w:val="24"/>
         </w:rPr>
         <w:t>.</w:t>
       </w:r>
     </w:p>
     <w:p>
       <w:pPr>
-        <w:jc w:val="both"/>
-        <w:rPr>
-          <w:rFonts w:ascii="Calibri" w:hAnsi="Calibri" w:cs="Calibri"/>
-          <w:u w:val="single"/>
-        </w:rPr>
-      </w:pPr>
-      <w:r>
-        <w:rPr>
-          <w:rFonts w:ascii="Calibri" w:hAnsi="Calibri" w:cs="Calibri"/>
-          <w:b/>
-          <w:bCs/>
-          <w:u w:val="single"/>
-        </w:rPr>
-        <w:t xml:space="preserve">Avec R : </w:t>
-      </w:r>
-    </w:p>
-    <w:p>
-      <w:pPr>
         <w:rPr>
           <w:rFonts w:ascii="Calibri" w:hAnsi="Calibri" w:cs="Calibri"/>
           <w:b/>
@@ -1335,188 +1417,24 @@
       <w:r>
         <w:rPr>
           <w:rFonts w:ascii="Calibri" w:hAnsi="Calibri" w:cs="Calibri"/>
-          <w:sz w:val="24"/>
-          <w:szCs w:val="24"/>
-        </w:rPr>
-        <w:t>On lit</w:t>
-      </w:r>
-      <w:r>
-        <w:rPr>
-          <w:rFonts w:ascii="Calibri" w:hAnsi="Calibri" w:cs="Calibri"/>
-          <w:sz w:val="24"/>
-          <w:szCs w:val="24"/>
-        </w:rPr>
-        <w:t xml:space="preserve"> la table, on fait notre </w:t>
-      </w:r>
-      <w:r>
-        <w:rPr>
-          <w:rFonts w:ascii="Calibri" w:hAnsi="Calibri" w:cs="Calibri"/>
-          <w:sz w:val="24"/>
-          <w:szCs w:val="24"/>
-        </w:rPr>
-        <w:t>ACP</w:t>
-      </w:r>
-      <w:r>
-        <w:rPr>
-          <w:rFonts w:ascii="Calibri" w:hAnsi="Calibri" w:cs="Calibri"/>
-          <w:sz w:val="24"/>
-          <w:szCs w:val="24"/>
-        </w:rPr>
-        <w:t xml:space="preserve"> via la méthode </w:t>
-      </w:r>
-      <w:proofErr w:type="gramStart"/>
-      <w:r>
-        <w:rPr>
-          <w:rFonts w:ascii="Calibri" w:hAnsi="Calibri" w:cs="Calibri"/>
-          <w:color w:val="FF0000"/>
-          <w:sz w:val="24"/>
-          <w:szCs w:val="24"/>
-        </w:rPr>
-        <w:t>PCA</w:t>
-      </w:r>
-      <w:r>
-        <w:rPr>
-          <w:rFonts w:ascii="Calibri" w:hAnsi="Calibri" w:cs="Calibri"/>
-          <w:sz w:val="24"/>
-          <w:szCs w:val="24"/>
-        </w:rPr>
-        <w:t>(</w:t>
-      </w:r>
-      <w:proofErr w:type="gramEnd"/>
-      <w:r>
-        <w:rPr>
-          <w:rFonts w:ascii="Calibri" w:hAnsi="Calibri" w:cs="Calibri"/>
-          <w:sz w:val="24"/>
-          <w:szCs w:val="24"/>
-        </w:rPr>
-        <w:t xml:space="preserve">), on va regarder nos valeurs propres, correspond à une direction. On prend le n de vecteurs pouvant nous apporter un maximum d’inertie </w:t>
-      </w:r>
-      <w:r>
-        <w:rPr>
-          <w:rFonts w:ascii="Calibri" w:hAnsi="Calibri" w:cs="Calibri"/>
-          <w:sz w:val="24"/>
-          <w:szCs w:val="24"/>
-        </w:rPr>
-        <w:t xml:space="preserve">et donc </w:t>
-      </w:r>
-      <w:r>
-        <w:rPr>
-          <w:rFonts w:ascii="Calibri" w:hAnsi="Calibri" w:cs="Calibri"/>
-          <w:color w:val="FF0000"/>
-          <w:sz w:val="24"/>
-          <w:szCs w:val="24"/>
-        </w:rPr>
-        <w:t>choisir</w:t>
-      </w:r>
-      <w:r>
-        <w:rPr>
-          <w:rFonts w:ascii="Calibri" w:hAnsi="Calibri" w:cs="Calibri"/>
-          <w:color w:val="FF0000"/>
-          <w:sz w:val="24"/>
-          <w:szCs w:val="24"/>
-        </w:rPr>
-        <w:t xml:space="preserve"> le</w:t>
-      </w:r>
-      <w:r>
-        <w:rPr>
-          <w:rFonts w:ascii="Calibri" w:hAnsi="Calibri" w:cs="Calibri"/>
-          <w:color w:val="FF0000"/>
-          <w:sz w:val="24"/>
-          <w:szCs w:val="24"/>
-        </w:rPr>
-        <w:t xml:space="preserve"> meilleur</w:t>
-      </w:r>
-      <w:r>
-        <w:rPr>
-          <w:rFonts w:ascii="Calibri" w:hAnsi="Calibri" w:cs="Calibri"/>
-          <w:color w:val="FF0000"/>
-          <w:sz w:val="24"/>
-          <w:szCs w:val="24"/>
-        </w:rPr>
-        <w:t xml:space="preserve"> plan de projection</w:t>
-      </w:r>
-      <w:r>
-        <w:rPr>
-          <w:rFonts w:ascii="Calibri" w:hAnsi="Calibri" w:cs="Calibri"/>
-          <w:sz w:val="24"/>
-          <w:szCs w:val="24"/>
-        </w:rPr>
-        <w:t>, on visualise les pourcentages d’inerties des vecteurs via la méthode $</w:t>
-      </w:r>
-      <w:proofErr w:type="spellStart"/>
-      <w:proofErr w:type="gramStart"/>
-      <w:r>
-        <w:rPr>
-          <w:rFonts w:ascii="Calibri" w:hAnsi="Calibri" w:cs="Calibri"/>
-          <w:color w:val="FF0000"/>
-          <w:sz w:val="24"/>
-          <w:szCs w:val="24"/>
-        </w:rPr>
-        <w:t>eig</w:t>
-      </w:r>
-      <w:proofErr w:type="spellEnd"/>
-      <w:r>
-        <w:rPr>
-          <w:rFonts w:ascii="Calibri" w:hAnsi="Calibri" w:cs="Calibri"/>
-          <w:sz w:val="24"/>
-          <w:szCs w:val="24"/>
-        </w:rPr>
-        <w:t>(</w:t>
-      </w:r>
-      <w:proofErr w:type="gramEnd"/>
-      <w:r>
-        <w:rPr>
-          <w:rFonts w:ascii="Calibri" w:hAnsi="Calibri" w:cs="Calibri"/>
-          <w:sz w:val="24"/>
-          <w:szCs w:val="24"/>
-        </w:rPr>
-        <w:t xml:space="preserve">) mais aussi en schéma via un </w:t>
-      </w:r>
-      <w:proofErr w:type="spellStart"/>
-      <w:r>
-        <w:rPr>
-          <w:rFonts w:ascii="Calibri" w:hAnsi="Calibri" w:cs="Calibri"/>
-          <w:sz w:val="24"/>
-          <w:szCs w:val="24"/>
-        </w:rPr>
-        <w:t>barplot</w:t>
-      </w:r>
-      <w:proofErr w:type="spellEnd"/>
-      <w:r>
-        <w:rPr>
-          <w:rFonts w:ascii="Calibri" w:hAnsi="Calibri" w:cs="Calibri"/>
-          <w:sz w:val="24"/>
-          <w:szCs w:val="24"/>
-        </w:rPr>
-        <w:t xml:space="preserve"> de notre </w:t>
-      </w:r>
-      <w:r>
-        <w:rPr>
-          <w:rFonts w:ascii="Calibri" w:hAnsi="Calibri" w:cs="Calibri"/>
-          <w:sz w:val="24"/>
-          <w:szCs w:val="24"/>
-        </w:rPr>
-        <w:t>ACP</w:t>
-      </w:r>
-      <w:r>
-        <w:rPr>
-          <w:rFonts w:ascii="Calibri" w:hAnsi="Calibri" w:cs="Calibri"/>
-          <w:sz w:val="24"/>
-          <w:szCs w:val="24"/>
-        </w:rPr>
-        <w:t>.</w:t>
-      </w:r>
-    </w:p>
-    <w:p>
-      <w:pPr>
-        <w:rPr>
-          <w:rFonts w:ascii="Calibri" w:hAnsi="Calibri" w:cs="Calibri"/>
           <w:b/>
           <w:bCs/>
           <w:sz w:val="24"/>
           <w:szCs w:val="24"/>
           <w:highlight w:val="yellow"/>
         </w:rPr>
+        <w:br w:type="page"/>
+      </w:r>
+    </w:p>
+    <w:p>
+      <w:pPr>
+        <w:rPr>
+          <w:rFonts w:ascii="Calibri" w:hAnsi="Calibri" w:cs="Calibri"/>
+          <w:b/>
+          <w:bCs/>
+          <w:sz w:val="24"/>
+          <w:szCs w:val="24"/>
+        </w:rPr>
       </w:pPr>
       <w:r>
         <w:rPr>
@@ -1527,44 +1445,9 @@
           <w:szCs w:val="24"/>
           <w:highlight w:val="yellow"/>
         </w:rPr>
-        <w:br w:type="page"/>
-      </w:r>
-    </w:p>
-    <w:p>
-      <w:pPr>
-        <w:rPr>
-          <w:rFonts w:ascii="Calibri" w:hAnsi="Calibri" w:cs="Calibri"/>
-          <w:b/>
-          <w:bCs/>
-          <w:sz w:val="24"/>
-          <w:szCs w:val="24"/>
-        </w:rPr>
-      </w:pPr>
-      <w:r>
-        <w:rPr>
-          <w:rFonts w:ascii="Calibri" w:hAnsi="Calibri" w:cs="Calibri"/>
-          <w:b/>
-          <w:bCs/>
-          <w:sz w:val="24"/>
-          <w:szCs w:val="24"/>
-          <w:highlight w:val="yellow"/>
-        </w:rPr>
         <w:lastRenderedPageBreak/>
-        <w:t xml:space="preserve">3. </w:t>
-      </w:r>
-      <w:proofErr w:type="gramStart"/>
-      <w:r>
-        <w:rPr>
-          <w:rFonts w:ascii="Calibri" w:hAnsi="Calibri" w:cs="Calibri"/>
-          <w:b/>
-          <w:bCs/>
-          <w:sz w:val="24"/>
-          <w:szCs w:val="24"/>
-          <w:highlight w:val="yellow"/>
-        </w:rPr>
-        <w:t>ACP:</w:t>
-      </w:r>
-      <w:proofErr w:type="gramEnd"/>
+        <w:t>3. ACP:</w:t>
+      </w:r>
       <w:r>
         <w:rPr>
           <w:rFonts w:ascii="Calibri" w:hAnsi="Calibri" w:cs="Calibri"/>
@@ -1772,77 +1655,35 @@
         <w:rPr>
           <w:rFonts w:ascii="Calibri" w:hAnsi="Calibri" w:cs="Calibri"/>
         </w:rPr>
-        <w:t xml:space="preserve">- Angle petit =&gt; cosinus très grand. Effectivement : </w:t>
-      </w:r>
-      <w:proofErr w:type="gramStart"/>
-      <w:r>
-        <w:rPr>
-          <w:rFonts w:ascii="Calibri" w:hAnsi="Calibri" w:cs="Calibri"/>
-        </w:rPr>
-        <w:t>cos(</w:t>
-      </w:r>
-      <w:proofErr w:type="gramEnd"/>
-      <w:r>
-        <w:rPr>
-          <w:rFonts w:ascii="Calibri" w:hAnsi="Calibri" w:cs="Calibri"/>
-        </w:rPr>
-        <w:t>0) = 1 [conjonction]</w:t>
-      </w:r>
-    </w:p>
-    <w:p>
-      <w:pPr>
-        <w:jc w:val="both"/>
-        <w:rPr>
-          <w:rFonts w:ascii="Calibri" w:hAnsi="Calibri" w:cs="Calibri"/>
-        </w:rPr>
-      </w:pPr>
-      <w:r>
-        <w:rPr>
-          <w:rFonts w:ascii="Calibri" w:hAnsi="Calibri" w:cs="Calibri"/>
-        </w:rPr>
-        <w:t xml:space="preserve">- Angle très grand =&gt; cosinus très grand négativement. Effectivement : </w:t>
-      </w:r>
-      <w:proofErr w:type="gramStart"/>
-      <w:r>
-        <w:rPr>
-          <w:rFonts w:ascii="Calibri" w:hAnsi="Calibri" w:cs="Calibri"/>
-        </w:rPr>
-        <w:t>cos(</w:t>
-      </w:r>
-      <w:proofErr w:type="gramEnd"/>
-      <w:r>
-        <w:rPr>
-          <w:rFonts w:ascii="Calibri" w:hAnsi="Calibri" w:cs="Calibri"/>
-        </w:rPr>
-        <w:t>180) = -1 [opposition]</w:t>
-      </w:r>
-    </w:p>
-    <w:p>
-      <w:pPr>
-        <w:jc w:val="both"/>
-        <w:rPr>
-          <w:rFonts w:ascii="Calibri" w:hAnsi="Calibri" w:cs="Calibri"/>
-        </w:rPr>
-      </w:pPr>
-      <w:r>
-        <w:rPr>
-          <w:rFonts w:ascii="Calibri" w:hAnsi="Calibri" w:cs="Calibri"/>
-        </w:rPr>
-        <w:t xml:space="preserve">- Angle droit =&gt; cosinus nul. Effectivement : </w:t>
-      </w:r>
-      <w:proofErr w:type="gramStart"/>
-      <w:r>
-        <w:rPr>
-          <w:rFonts w:ascii="Calibri" w:hAnsi="Calibri" w:cs="Calibri"/>
-        </w:rPr>
-        <w:t>cos(</w:t>
-      </w:r>
-      <w:proofErr w:type="gramEnd"/>
-      <w:r>
-        <w:rPr>
-          <w:rFonts w:ascii="Calibri" w:hAnsi="Calibri" w:cs="Calibri"/>
-        </w:rPr>
-        <w:t>90) = 0 [quadrature</w:t>
+        <w:t>- Angle petit =&gt; cosinus très grand. Effectivement : cos(0) = 1 [conjonction]</w:t>
+      </w:r>
+    </w:p>
+    <w:p>
+      <w:pPr>
+        <w:jc w:val="both"/>
+        <w:rPr>
+          <w:rFonts w:ascii="Calibri" w:hAnsi="Calibri" w:cs="Calibri"/>
+        </w:rPr>
+      </w:pPr>
+      <w:r>
+        <w:rPr>
+          <w:rFonts w:ascii="Calibri" w:hAnsi="Calibri" w:cs="Calibri"/>
+        </w:rPr>
+        <w:t>- Angle très grand =&gt; cosinus très grand négativement. Effectivement : cos(180) = -1 [opposition]</w:t>
+      </w:r>
+    </w:p>
+    <w:p>
+      <w:pPr>
+        <w:jc w:val="both"/>
+        <w:rPr>
+          <w:rFonts w:ascii="Calibri" w:hAnsi="Calibri" w:cs="Calibri"/>
+        </w:rPr>
+      </w:pPr>
+      <w:r>
+        <w:rPr>
+          <w:rFonts w:ascii="Calibri" w:hAnsi="Calibri" w:cs="Calibri"/>
+        </w:rPr>
+        <w:t>- Angle droit =&gt; cosinus nul. Effectivement : cos(90) = 0 [quadrature</w:t>
       </w:r>
       <w:r>
         <w:rPr>
@@ -1922,7 +1763,6 @@
         </w:rPr>
         <w:t xml:space="preserve"> via la méthode </w:t>
       </w:r>
-      <w:proofErr w:type="gramStart"/>
       <w:r>
         <w:rPr>
           <w:rFonts w:ascii="Calibri" w:hAnsi="Calibri" w:cs="Calibri"/>
@@ -1938,16 +1778,7 @@
           <w:sz w:val="24"/>
           <w:szCs w:val="24"/>
         </w:rPr>
-        <w:t>(</w:t>
-      </w:r>
-      <w:proofErr w:type="gramEnd"/>
-      <w:r>
-        <w:rPr>
-          <w:rFonts w:ascii="Calibri" w:hAnsi="Calibri" w:cs="Calibri"/>
-          <w:sz w:val="24"/>
-          <w:szCs w:val="24"/>
-        </w:rPr>
-        <w:t xml:space="preserve">), on va regarder nos valeurs propres, correspond à une direction. On prend le n de vecteurs pouvant nous apporter un maximum d’inertie et donc </w:t>
+        <w:t xml:space="preserve">(), on va regarder nos valeurs propres, correspond à une direction. On prend le n de vecteurs pouvant nous apporter un maximum d’inertie et donc </w:t>
       </w:r>
       <w:r>
         <w:rPr>
@@ -1967,7 +1798,6 @@
         <w:t>, on visualise les pourcentages d’inerties des vecteurs via la méthode $</w:t>
       </w:r>
       <w:proofErr w:type="spellStart"/>
-      <w:proofErr w:type="gramStart"/>
       <w:r>
         <w:rPr>
           <w:rFonts w:ascii="Calibri" w:hAnsi="Calibri" w:cs="Calibri"/>
@@ -1984,16 +1814,7 @@
           <w:sz w:val="24"/>
           <w:szCs w:val="24"/>
         </w:rPr>
-        <w:t>(</w:t>
-      </w:r>
-      <w:proofErr w:type="gramEnd"/>
-      <w:r>
-        <w:rPr>
-          <w:rFonts w:ascii="Calibri" w:hAnsi="Calibri" w:cs="Calibri"/>
-          <w:sz w:val="24"/>
-          <w:szCs w:val="24"/>
-        </w:rPr>
-        <w:t xml:space="preserve">) mais aussi en schéma via un </w:t>
+        <w:t xml:space="preserve">() mais aussi en schéma via un </w:t>
       </w:r>
       <w:proofErr w:type="spellStart"/>
       <w:r>
@@ -2083,21 +1904,8 @@
           <w:highlight w:val="yellow"/>
         </w:rPr>
         <w:lastRenderedPageBreak/>
-        <w:t xml:space="preserve">4. </w:t>
-      </w:r>
-      <w:proofErr w:type="gramStart"/>
-      <w:r>
-        <w:rPr>
-          <w:rFonts w:ascii="Calibri" w:hAnsi="Calibri" w:cs="Calibri"/>
-          <w:b/>
-          <w:bCs/>
-          <w:sz w:val="24"/>
-          <w:szCs w:val="24"/>
-          <w:highlight w:val="yellow"/>
-        </w:rPr>
-        <w:t>ACM:</w:t>
-      </w:r>
-      <w:proofErr w:type="gramEnd"/>
+        <w:t>4. ACM:</w:t>
+      </w:r>
       <w:r>
         <w:rPr>
           <w:rFonts w:ascii="Calibri" w:hAnsi="Calibri" w:cs="Calibri"/>
@@ -2226,15 +2034,7 @@
         <w:t>modalité1</w:t>
       </w:r>
       <w:r>
-        <w:t xml:space="preserve">’ a </w:t>
-      </w:r>
-      <w:proofErr w:type="gramStart"/>
-      <w:r>
-        <w:t>une influence sur</w:t>
-      </w:r>
-      <w:proofErr w:type="gramEnd"/>
-      <w:r>
-        <w:t xml:space="preserve"> ‘</w:t>
+        <w:t>’ a une influence sur ‘</w:t>
       </w:r>
       <w:r>
         <w:t>modalité2</w:t>
@@ -2428,27 +2228,7 @@
           <w:bCs/>
           <w:u w:val="single"/>
         </w:rPr>
-        <w:t xml:space="preserve">un tableau disjonctif </w:t>
-      </w:r>
-      <w:proofErr w:type="gramStart"/>
-      <w:r>
-        <w:rPr>
-          <w:rFonts w:ascii="Calibri" w:hAnsi="Calibri" w:cs="Calibri"/>
-          <w:b/>
-          <w:bCs/>
-          <w:u w:val="single"/>
-        </w:rPr>
-        <w:t>complet(</w:t>
-      </w:r>
-      <w:proofErr w:type="gramEnd"/>
-      <w:r>
-        <w:rPr>
-          <w:rFonts w:ascii="Calibri" w:hAnsi="Calibri" w:cs="Calibri"/>
-          <w:b/>
-          <w:bCs/>
-          <w:u w:val="single"/>
-        </w:rPr>
-        <w:t>TDC)</w:t>
+        <w:t>un tableau disjonctif complet(TDC)</w:t>
       </w:r>
       <w:r>
         <w:rPr>
@@ -2775,21 +2555,8 @@
           <w:highlight w:val="yellow"/>
         </w:rPr>
         <w:lastRenderedPageBreak/>
-        <w:t xml:space="preserve">5. </w:t>
-      </w:r>
-      <w:proofErr w:type="gramStart"/>
-      <w:r>
-        <w:rPr>
-          <w:rFonts w:ascii="Calibri" w:hAnsi="Calibri" w:cs="Calibri"/>
-          <w:b/>
-          <w:bCs/>
-          <w:sz w:val="24"/>
-          <w:szCs w:val="24"/>
-          <w:highlight w:val="yellow"/>
-        </w:rPr>
-        <w:t>ACM:</w:t>
-      </w:r>
-      <w:proofErr w:type="gramEnd"/>
+        <w:t>5. ACM:</w:t>
+      </w:r>
       <w:r>
         <w:rPr>
           <w:rFonts w:ascii="Calibri" w:hAnsi="Calibri" w:cs="Calibri"/>
@@ -3004,21 +2771,8 @@
           <w:szCs w:val="24"/>
           <w:highlight w:val="yellow"/>
         </w:rPr>
-        <w:t>ACP/</w:t>
-      </w:r>
-      <w:proofErr w:type="gramStart"/>
-      <w:r>
-        <w:rPr>
-          <w:rFonts w:ascii="Calibri" w:hAnsi="Calibri" w:cs="Calibri"/>
-          <w:b/>
-          <w:bCs/>
-          <w:sz w:val="24"/>
-          <w:szCs w:val="24"/>
-          <w:highlight w:val="yellow"/>
-        </w:rPr>
-        <w:t>ACM:</w:t>
-      </w:r>
-      <w:proofErr w:type="gramEnd"/>
+        <w:t>ACP/ACM:</w:t>
+      </w:r>
       <w:r>
         <w:rPr>
           <w:rFonts w:ascii="Calibri" w:hAnsi="Calibri" w:cs="Calibri"/>
@@ -4062,21 +3816,8 @@
           <w:szCs w:val="24"/>
           <w:highlight w:val="yellow"/>
         </w:rPr>
-        <w:t xml:space="preserve"> </w:t>
-      </w:r>
-      <w:proofErr w:type="gramStart"/>
-      <w:r>
-        <w:rPr>
-          <w:rFonts w:ascii="Calibri" w:hAnsi="Calibri" w:cs="Calibri"/>
-          <w:b/>
-          <w:bCs/>
-          <w:sz w:val="24"/>
-          <w:szCs w:val="24"/>
-          <w:highlight w:val="yellow"/>
-        </w:rPr>
-        <w:t>HCPC:</w:t>
-      </w:r>
-      <w:proofErr w:type="gramEnd"/>
+        <w:t xml:space="preserve"> HCPC:</w:t>
+      </w:r>
     </w:p>
     <w:p>
       <w:pPr>
@@ -4173,16 +3914,8 @@
         <w:rPr>
           <w:rFonts w:ascii="Calibri" w:hAnsi="Calibri" w:cs="Calibri"/>
         </w:rPr>
-        <w:t xml:space="preserve">, on a plusieurs groupes de + en + grands si on part de tout en bas et l’inverse si on part du groupe le plus </w:t>
-      </w:r>
-      <w:proofErr w:type="gramStart"/>
-      <w:r>
-        <w:rPr>
-          <w:rFonts w:ascii="Calibri" w:hAnsi="Calibri" w:cs="Calibri"/>
-        </w:rPr>
-        <w:t>haut(</w:t>
-      </w:r>
-      <w:proofErr w:type="gramEnd"/>
+        <w:t>, on a plusieurs groupes de + en + grands si on part de tout en bas et l’inverse si on part du groupe le plus haut(</w:t>
+      </w:r>
       <w:r>
         <w:rPr>
           <w:rFonts w:ascii="Calibri" w:hAnsi="Calibri" w:cs="Calibri"/>
@@ -4361,15 +4094,7 @@
     <w:p>
       <w:r>
         <w:lastRenderedPageBreak/>
-        <w:t xml:space="preserve">Notre algorithme </w:t>
-      </w:r>
-      <w:proofErr w:type="gramStart"/>
-      <w:r>
-        <w:t>dépends</w:t>
-      </w:r>
-      <w:proofErr w:type="gramEnd"/>
-      <w:r>
-        <w:t xml:space="preserve"> de différents paramètres :</w:t>
+        <w:t>Notre algorithme dépends de différents paramètres :</w:t>
       </w:r>
     </w:p>
     <w:p>
@@ -4401,13 +4126,8 @@
         <w:t>Donc on connait plusieurs moyens pour regrouper</w:t>
       </w:r>
       <w:r>
-        <w:t xml:space="preserve">, la méthode du saut minimal est de regrouper chaque </w:t>
-      </w:r>
-      <w:proofErr w:type="gramStart"/>
-      <w:r>
-        <w:t>points</w:t>
-      </w:r>
-      <w:proofErr w:type="gramEnd"/>
+        <w:t>, la méthode du saut minimal est de regrouper chaque points</w:t>
+      </w:r>
       <w:r>
         <w:t xml:space="preserve"> ayant la distance la plus petite entre eux jusqu’à ce qu’il ne reste qu’une seule classe(groupe),</w:t>
       </w:r>
@@ -4514,7 +4234,6 @@
         <w:lastRenderedPageBreak/>
         <w:t xml:space="preserve">8. </w:t>
       </w:r>
-      <w:proofErr w:type="gramStart"/>
       <w:r>
         <w:rPr>
           <w:rFonts w:ascii="Calibri" w:hAnsi="Calibri" w:cs="Calibri"/>
@@ -4526,7 +4245,6 @@
         </w:rPr>
         <w:t>CAH:</w:t>
       </w:r>
-      <w:proofErr w:type="gramEnd"/>
     </w:p>
     <w:p>
       <w:pPr>
@@ -4589,7 +4307,6 @@
           <w:bCs/>
         </w:rPr>
       </w:pPr>
-      <w:proofErr w:type="gramStart"/>
       <w:r>
         <w:rPr>
           <w:rFonts w:ascii="Calibri" w:hAnsi="Calibri" w:cs="Calibri"/>
@@ -4599,7 +4316,6 @@
         </w:rPr>
         <w:t>HCPC:</w:t>
       </w:r>
-      <w:proofErr w:type="gramEnd"/>
       <w:r>
         <w:rPr>
           <w:rFonts w:ascii="Calibri" w:hAnsi="Calibri" w:cs="Calibri"/>
@@ -4626,7 +4342,6 @@
         <w:t>Quelles sont les ressemblances et les différences avec une CAH classique ? Quelles informations intéressantes peut-on trouver dans les clauses "$</w:t>
       </w:r>
       <w:proofErr w:type="spellStart"/>
-      <w:proofErr w:type="gramStart"/>
       <w:r>
         <w:rPr>
           <w:rFonts w:ascii="Calibri" w:hAnsi="Calibri" w:cs="Calibri"/>
@@ -4636,7 +4351,6 @@
         <w:t>data.clust</w:t>
       </w:r>
       <w:proofErr w:type="spellEnd"/>
-      <w:proofErr w:type="gramEnd"/>
       <w:r>
         <w:rPr>
           <w:rFonts w:ascii="Calibri" w:hAnsi="Calibri" w:cs="Calibri"/>
@@ -4732,25 +4446,7 @@
           <w:b/>
           <w:bCs/>
         </w:rPr>
-        <w:t xml:space="preserve"> sur les résultats d'une HCPC basée sur </w:t>
-      </w:r>
-      <w:proofErr w:type="gramStart"/>
-      <w:r>
-        <w:rPr>
-          <w:rFonts w:ascii="Calibri" w:hAnsi="Calibri" w:cs="Calibri"/>
-          <w:b/>
-          <w:bCs/>
-        </w:rPr>
-        <w:t>une ACP</w:t>
-      </w:r>
-      <w:proofErr w:type="gramEnd"/>
-      <w:r>
-        <w:rPr>
-          <w:rFonts w:ascii="Calibri" w:hAnsi="Calibri" w:cs="Calibri"/>
-          <w:b/>
-          <w:bCs/>
-        </w:rPr>
-        <w:t xml:space="preserve"> ou une ACM, ou encore directement sur les résultats d'une ACP ou ACM ?</w:t>
+        <w:t xml:space="preserve"> sur les résultats d'une HCPC basée sur une ACP ou une ACM, ou encore directement sur les résultats d'une ACP ou ACM ?</w:t>
       </w:r>
     </w:p>
     <w:p>
@@ -4828,15 +4524,7 @@
         <w:jc w:val="both"/>
       </w:pPr>
       <w:r>
-        <w:t xml:space="preserve">Le coefficient d’agglomération (AC) est là, comme q tout à l’heure, pour mesurer le fait qu’une partition est bonne, ou mauvaise. Plus notre AC sera grand, plus la classification sera discriminante (groupes bien séparés, avec </w:t>
-      </w:r>
-      <w:proofErr w:type="gramStart"/>
-      <w:r>
-        <w:t>des individus proche</w:t>
-      </w:r>
-      <w:proofErr w:type="gramEnd"/>
-      <w:r>
-        <w:t xml:space="preserve"> intra-groupe). </w:t>
+        <w:t xml:space="preserve">Le coefficient d’agglomération (AC) est là, comme q tout à l’heure, pour mesurer le fait qu’une partition est bonne, ou mauvaise. Plus notre AC sera grand, plus la classification sera discriminante (groupes bien séparés, avec des individus proche intra-groupe). </w:t>
       </w:r>
     </w:p>
     <w:p>
@@ -4884,7 +4572,6 @@
         <w:t xml:space="preserve">On a ce qu’on appelle la classification ascendante hiérarchique. On va pouvoir rassembler des groupes selon leur points communs. Nous ce que l’on veut </w:t>
       </w:r>
       <w:proofErr w:type="spellStart"/>
-      <w:proofErr w:type="gramStart"/>
       <w:r>
         <w:rPr>
           <w:rFonts w:ascii="Calibri" w:hAnsi="Calibri" w:cs="Calibri"/>
@@ -4892,7 +4579,6 @@
         <w:t>la</w:t>
       </w:r>
       <w:proofErr w:type="spellEnd"/>
-      <w:proofErr w:type="gramEnd"/>
       <w:r>
         <w:rPr>
           <w:rFonts w:ascii="Calibri" w:hAnsi="Calibri" w:cs="Calibri"/>
@@ -5130,23 +4816,7 @@
         <w:jc w:val="both"/>
       </w:pPr>
       <w:r>
-        <w:t xml:space="preserve">On appelle donc la fonction </w:t>
-      </w:r>
-      <w:proofErr w:type="gramStart"/>
-      <w:r>
-        <w:t>HCPC(</w:t>
-      </w:r>
-      <w:proofErr w:type="gramEnd"/>
-      <w:r>
-        <w:t xml:space="preserve">) à qui on file les résultats et qui nous construit un dendrogramme basé sur les données projetées amenées par l’ACP. Mais ce n’est pas tout… </w:t>
-      </w:r>
-      <w:proofErr w:type="gramStart"/>
-      <w:r>
-        <w:t>HCPC(</w:t>
-      </w:r>
-      <w:proofErr w:type="gramEnd"/>
-      <w:r>
-        <w:t>) attend de nous qu’on clique sur le dessin pour ‘couper’ notre arbre.</w:t>
+        <w:t>On appelle donc la fonction HCPC() à qui on file les résultats et qui nous construit un dendrogramme basé sur les données projetées amenées par l’ACP. Mais ce n’est pas tout… HCPC() attend de nous qu’on clique sur le dessin pour ‘couper’ notre arbre.</w:t>
       </w:r>
     </w:p>
     <w:p>
@@ -5260,15 +4930,7 @@
         <w:jc w:val="both"/>
       </w:pPr>
       <w:r>
-        <w:t xml:space="preserve">Bref, on clique sur </w:t>
-      </w:r>
-      <w:proofErr w:type="gramStart"/>
-      <w:r>
-        <w:t>le dessins</w:t>
-      </w:r>
-      <w:proofErr w:type="gramEnd"/>
-      <w:r>
-        <w:t xml:space="preserve"> pour couper notre arbre. Et dès qu</w:t>
+        <w:t>Bref, on clique sur le dessins pour couper notre arbre. Et dès qu</w:t>
       </w:r>
       <w:r>
         <w:t>’on</w:t>
@@ -5359,15 +5021,7 @@
         <w:jc w:val="both"/>
       </w:pPr>
       <w:r>
-        <w:t xml:space="preserve">On obtient également un autre dessin à dimensions qui permet de voir </w:t>
-      </w:r>
-      <w:proofErr w:type="gramStart"/>
-      <w:r>
-        <w:t>les groupement</w:t>
-      </w:r>
-      <w:proofErr w:type="gramEnd"/>
-      <w:r>
-        <w:t xml:space="preserve"> ainsi que les hauteurs, mais pas franchement lisible.</w:t>
+        <w:t>On obtient également un autre dessin à dimensions qui permet de voir les groupement ainsi que les hauteurs, mais pas franchement lisible.</w:t>
       </w:r>
     </w:p>
     <w:p>
@@ -5391,12 +5045,10 @@
         <w:t>$</w:t>
       </w:r>
       <w:proofErr w:type="spellStart"/>
-      <w:proofErr w:type="gramStart"/>
       <w:r>
         <w:t>data.clust</w:t>
       </w:r>
       <w:proofErr w:type="spellEnd"/>
-      <w:proofErr w:type="gramEnd"/>
       <w:r>
         <w:t xml:space="preserve"> : qui permet de nous indiquer à quel cluster (à quel groupe) appartiennent chacun de nos individus. </w:t>
       </w:r>
@@ -5431,17 +5083,12 @@
         <w:t>$</w:t>
       </w:r>
       <w:proofErr w:type="spellStart"/>
-      <w:proofErr w:type="gramStart"/>
       <w:r>
         <w:t>desc.ind</w:t>
       </w:r>
       <w:proofErr w:type="spellEnd"/>
       <w:r>
-        <w:t>:</w:t>
-      </w:r>
-      <w:proofErr w:type="gramEnd"/>
-      <w:r>
-        <w:t xml:space="preserve"> </w:t>
+        <w:t xml:space="preserve">: </w:t>
       </w:r>
     </w:p>
     <w:p>
@@ -5524,21 +5171,12 @@
       <w:r>
         <w:t xml:space="preserve">Pour faire ça sur à la fois des variables quantitatives et qualitatives, on utiliserait la fonction </w:t>
       </w:r>
-      <w:proofErr w:type="gramStart"/>
-      <w:r>
-        <w:rPr>
-          <w:b/>
-          <w:bCs/>
-        </w:rPr>
-        <w:t>FDMA(</w:t>
-      </w:r>
-      <w:proofErr w:type="gramEnd"/>
-      <w:r>
-        <w:rPr>
-          <w:b/>
-          <w:bCs/>
-        </w:rPr>
-        <w:t>).</w:t>
+      <w:r>
+        <w:rPr>
+          <w:b/>
+          <w:bCs/>
+        </w:rPr>
+        <w:t>FDMA().</w:t>
       </w:r>
     </w:p>
     <w:p>
@@ -5656,7 +5294,6 @@
         <w:lastRenderedPageBreak/>
         <w:t xml:space="preserve">9. </w:t>
       </w:r>
-      <w:proofErr w:type="gramStart"/>
       <w:r>
         <w:rPr>
           <w:rFonts w:ascii="Calibri" w:hAnsi="Calibri" w:cs="Calibri"/>
@@ -5668,7 +5305,6 @@
         </w:rPr>
         <w:t>CAH:</w:t>
       </w:r>
-      <w:proofErr w:type="gramEnd"/>
     </w:p>
     <w:p>
       <w:pPr>
@@ -6168,21 +5804,8 @@
           <w:szCs w:val="24"/>
           <w:highlight w:val="yellow"/>
         </w:rPr>
-        <w:t xml:space="preserve">REG-COR </w:t>
-      </w:r>
-      <w:proofErr w:type="gramStart"/>
-      <w:r>
-        <w:rPr>
-          <w:rFonts w:ascii="Calibri" w:hAnsi="Calibri" w:cs="Calibri"/>
-          <w:b/>
-          <w:bCs/>
-          <w:sz w:val="24"/>
-          <w:szCs w:val="24"/>
-          <w:highlight w:val="yellow"/>
-        </w:rPr>
-        <w:t>MULTIPLE:</w:t>
-      </w:r>
-      <w:proofErr w:type="gramEnd"/>
+        <w:t>REG-COR MULTIPLE:</w:t>
+      </w:r>
     </w:p>
     <w:p>
       <w:pPr>
@@ -6333,36 +5956,23 @@
         <w:jc w:val="both"/>
       </w:pPr>
       <w:r>
+        <w:t>Le lm() fait de la statistique descriptive, il calcul a et b (moindre carré) avec les données de l’échantillon.</w:t>
+      </w:r>
+    </w:p>
+    <w:p>
+      <w:pPr>
+        <w:jc w:val="both"/>
+      </w:pPr>
+      <w:r>
         <w:t xml:space="preserve">Le </w:t>
       </w:r>
-      <w:proofErr w:type="gramStart"/>
-      <w:r>
-        <w:t>lm(</w:t>
-      </w:r>
-      <w:proofErr w:type="gramEnd"/>
-      <w:r>
-        <w:t>) fait de la statistique descriptive, il calcul a et b (moindre carré) avec les données de l’échantillon.</w:t>
-      </w:r>
-    </w:p>
-    <w:p>
-      <w:pPr>
-        <w:jc w:val="both"/>
-      </w:pPr>
-      <w:r>
-        <w:t xml:space="preserve">Le </w:t>
-      </w:r>
       <w:proofErr w:type="spellStart"/>
-      <w:proofErr w:type="gramStart"/>
       <w:r>
         <w:t>summary</w:t>
       </w:r>
       <w:proofErr w:type="spellEnd"/>
       <w:r>
-        <w:t>(</w:t>
-      </w:r>
-      <w:proofErr w:type="gramEnd"/>
-      <w:r>
-        <w:t xml:space="preserve">) fait de l’inférence statistique. Peut-on raisonnablement faire confiance aux valeurs estimées pour nos paramètres de notre modèle </w:t>
+        <w:t xml:space="preserve">() fait de l’inférence statistique. Peut-on raisonnablement faire confiance aux valeurs estimées pour nos paramètres de notre modèle </w:t>
       </w:r>
       <w:r>
         <w:sym w:font="Symbol" w:char="F062"/>
@@ -6386,28 +5996,15 @@
         <w:sym w:font="Symbol" w:char="F062"/>
       </w:r>
       <w:r>
-        <w:t xml:space="preserve"> ^ </w:t>
-      </w:r>
-      <w:proofErr w:type="gramStart"/>
-      <w:r>
-        <w:t>x .</w:t>
-      </w:r>
-      <w:proofErr w:type="gramEnd"/>
-      <w:r>
-        <w:t xml:space="preserve"> Le </w:t>
+        <w:t xml:space="preserve"> ^ x . Le </w:t>
       </w:r>
       <w:proofErr w:type="spellStart"/>
-      <w:proofErr w:type="gramStart"/>
       <w:r>
         <w:t>summary</w:t>
       </w:r>
       <w:proofErr w:type="spellEnd"/>
       <w:r>
-        <w:t>(</w:t>
-      </w:r>
-      <w:proofErr w:type="gramEnd"/>
-      <w:r>
-        <w:t xml:space="preserve">) fait des tests de </w:t>
+        <w:t xml:space="preserve">() fait des tests de </w:t>
       </w:r>
       <w:proofErr w:type="spellStart"/>
       <w:r>
@@ -6498,17 +6095,12 @@
         <w:t xml:space="preserve">Le </w:t>
       </w:r>
       <w:proofErr w:type="spellStart"/>
-      <w:proofErr w:type="gramStart"/>
       <w:r>
         <w:t>summary</w:t>
       </w:r>
       <w:proofErr w:type="spellEnd"/>
       <w:r>
-        <w:t>(</w:t>
-      </w:r>
-      <w:proofErr w:type="gramEnd"/>
-      <w:r>
-        <w:t>) nous donne également un statistique de Fi</w:t>
+        <w:t>() nous donne également un statistique de Fi</w:t>
       </w:r>
       <w:r>
         <w:t>s</w:t>
@@ -6545,19 +6137,11 @@
       <w:pPr>
         <w:jc w:val="both"/>
       </w:pPr>
-      <w:proofErr w:type="gramStart"/>
       <w:r>
         <w:rPr>
           <w:highlight w:val="yellow"/>
         </w:rPr>
-        <w:t>SCE totale</w:t>
-      </w:r>
-      <w:proofErr w:type="gramEnd"/>
-      <w:r>
-        <w:rPr>
-          <w:highlight w:val="yellow"/>
-        </w:rPr>
-        <w:t xml:space="preserve"> = SCE résiduelle + SCE factorielle</w:t>
+        <w:t>SCE totale = SCE résiduelle + SCE factorielle</w:t>
       </w:r>
     </w:p>
     <w:p>
@@ -6639,23 +6223,7 @@
         <w:jc w:val="both"/>
       </w:pPr>
       <w:r>
-        <w:t xml:space="preserve">On se rappelle aussi </w:t>
-      </w:r>
-      <w:proofErr w:type="gramStart"/>
-      <w:r>
-        <w:t>du</w:t>
-      </w:r>
-      <w:proofErr w:type="gramEnd"/>
-      <w:r>
-        <w:t xml:space="preserve"> coefficient de corrélation r [-1, +1] qui nous informait de s’il s’agissait d’une bonne idée ou non de se servir de la droite, de la courbe que l’on avait calculé. Est-ce que notre droite colle assez bien à notre nuage de point, ou alors est-ce bof… Le coefficient de corrélation r possède une formule générale, mais également une formule particulière pour le cas de la régression linéaire (</w:t>
-      </w:r>
-      <w:proofErr w:type="gramStart"/>
-      <w:r>
-        <w:t>COV(</w:t>
-      </w:r>
-      <w:proofErr w:type="gramEnd"/>
-      <w:r>
-        <w:t xml:space="preserve">X, Y) / </w:t>
+        <w:t xml:space="preserve">On se rappelle aussi du coefficient de corrélation r [-1, +1] qui nous informait de s’il s’agissait d’une bonne idée ou non de se servir de la droite, de la courbe que l’on avait calculé. Est-ce que notre droite colle assez bien à notre nuage de point, ou alors est-ce bof… Le coefficient de corrélation r possède une formule générale, mais également une formule particulière pour le cas de la régression linéaire (COV(X, Y) / </w:t>
       </w:r>
       <w:r>
         <w:sym w:font="Symbol" w:char="F073"/>
@@ -6744,15 +6312,7 @@
         <w:jc w:val="both"/>
       </w:pPr>
       <w:r>
-        <w:t xml:space="preserve">Quand on s’attaque à </w:t>
-      </w:r>
-      <w:proofErr w:type="gramStart"/>
-      <w:r>
-        <w:t>une reg</w:t>
-      </w:r>
-      <w:proofErr w:type="gramEnd"/>
-      <w:r>
-        <w:t xml:space="preserve"> </w:t>
+        <w:t xml:space="preserve">Quand on s’attaque à une reg </w:t>
       </w:r>
       <w:proofErr w:type="spellStart"/>
       <w:r>
@@ -6833,15 +6393,7 @@
       </w:r>
       <w:proofErr w:type="spellEnd"/>
       <w:r>
-        <w:t xml:space="preserve"> d’ordre zéro pour chaque paire de variables : r12, r13, r</w:t>
-      </w:r>
-      <w:proofErr w:type="gramStart"/>
-      <w:r>
-        <w:t>23 .</w:t>
-      </w:r>
-      <w:proofErr w:type="gramEnd"/>
-      <w:r>
-        <w:t xml:space="preserve"> Cela se peut avérer utile lors de l’exploration de données.</w:t>
+        <w:t xml:space="preserve"> d’ordre zéro pour chaque paire de variables : r12, r13, r23 . Cela se peut avérer utile lors de l’exploration de données.</w:t>
       </w:r>
     </w:p>
     <w:p>
@@ -7267,15 +6819,7 @@
         <w:sym w:font="Symbol" w:char="F073"/>
       </w:r>
       <w:r>
-        <w:t xml:space="preserve">). On fait intervenir un écart-type dans formule. L’écart-type est construit à partir des écarts à la moyenne. Il y a une condition, la somme de ces écarts doit valoir 0. S’il y a n valeurs, il y a n écarts. Les n-1 premiers peuvent valoir ce qu’ils veulent mais le dernier doit s’arranger pour que la somme fasse zéro. Dans </w:t>
-      </w:r>
-      <w:proofErr w:type="gramStart"/>
-      <w:r>
-        <w:t>la reg</w:t>
-      </w:r>
-      <w:proofErr w:type="gramEnd"/>
-      <w:r>
-        <w:t xml:space="preserve"> </w:t>
+        <w:t xml:space="preserve">). On fait intervenir un écart-type dans formule. L’écart-type est construit à partir des écarts à la moyenne. Il y a une condition, la somme de ces écarts doit valoir 0. S’il y a n valeurs, il y a n écarts. Les n-1 premiers peuvent valoir ce qu’ils veulent mais le dernier doit s’arranger pour que la somme fasse zéro. Dans la reg </w:t>
       </w:r>
       <w:proofErr w:type="spellStart"/>
       <w:r>
@@ -7437,21 +6981,8 @@
           <w:szCs w:val="24"/>
           <w:highlight w:val="yellow"/>
         </w:rPr>
-        <w:t xml:space="preserve">REG-COR </w:t>
-      </w:r>
-      <w:proofErr w:type="gramStart"/>
-      <w:r>
-        <w:rPr>
-          <w:rFonts w:ascii="Calibri" w:hAnsi="Calibri" w:cs="Calibri"/>
-          <w:b/>
-          <w:bCs/>
-          <w:sz w:val="24"/>
-          <w:szCs w:val="24"/>
-          <w:highlight w:val="yellow"/>
-        </w:rPr>
-        <w:t>MULTIPLE:</w:t>
-      </w:r>
-      <w:proofErr w:type="gramEnd"/>
+        <w:t>REG-COR MULTIPLE:</w:t>
+      </w:r>
     </w:p>
     <w:p>
       <w:pPr>
@@ -7536,15 +7067,7 @@
         <w:jc w:val="both"/>
       </w:pPr>
       <w:r>
-        <w:t xml:space="preserve">Premièrement, on va devoir représenter nos données sous forme d’un tableau de big data, une colonne par caractère observé. On peut ensuite lire notre tableau avec un </w:t>
-      </w:r>
-      <w:proofErr w:type="gramStart"/>
-      <w:r>
-        <w:t>read.table</w:t>
-      </w:r>
-      <w:proofErr w:type="gramEnd"/>
-      <w:r>
-        <w:t>().</w:t>
+        <w:t>Premièrement, on va devoir représenter nos données sous forme d’un tableau de big data, une colonne par caractère observé. On peut ensuite lire notre tableau avec un read.table().</w:t>
       </w:r>
     </w:p>
     <w:p>
@@ -7711,23 +7234,7 @@
           <w:b/>
           <w:bCs/>
         </w:rPr>
-        <w:t>(</w:t>
-      </w:r>
-      <w:proofErr w:type="gramStart"/>
-      <w:r>
-        <w:rPr>
-          <w:b/>
-          <w:bCs/>
-        </w:rPr>
-        <w:t>lm(</w:t>
-      </w:r>
-      <w:proofErr w:type="gramEnd"/>
-      <w:r>
-        <w:rPr>
-          <w:b/>
-          <w:bCs/>
-        </w:rPr>
-        <w:t>))</w:t>
+        <w:t>(lm())</w:t>
       </w:r>
     </w:p>
     <w:p/>
@@ -8050,15 +7557,7 @@
         </w:drawing>
       </w:r>
       <w:r>
-        <w:t>On va donc calculer un coefficient de corrélation ajusté : on va le corriger de telle manière que, plus le nombre de régresseurs augmente, plus on diminue notre R². On observe un ‘-</w:t>
-      </w:r>
-      <w:proofErr w:type="gramStart"/>
-      <w:r>
-        <w:t>m’ dans</w:t>
-      </w:r>
-      <w:proofErr w:type="gramEnd"/>
-      <w:r>
-        <w:t xml:space="preserve"> la formule, m étant le nombre de variables. Plus il y en aura, plus grand sera le diviseur de la formule et ainsi plus petit sera le R² ajusté.</w:t>
+        <w:t>On va donc calculer un coefficient de corrélation ajusté : on va le corriger de telle manière que, plus le nombre de régresseurs augmente, plus on diminue notre R². On observe un ‘-m’ dans la formule, m étant le nombre de variables. Plus il y en aura, plus grand sera le diviseur de la formule et ainsi plus petit sera le R² ajusté.</w:t>
       </w:r>
       <w:r>
         <w:t xml:space="preserve"> </w:t>
@@ -8123,25 +7622,12 @@
         <w:t xml:space="preserve">Enfin, comme dit précédemment, cela arrivera régulièrement de rejeter l’estimation de l’intercept lors du </w:t>
       </w:r>
       <w:proofErr w:type="spellStart"/>
-      <w:proofErr w:type="gramStart"/>
       <w:r>
         <w:t>summary</w:t>
       </w:r>
       <w:proofErr w:type="spellEnd"/>
       <w:r>
-        <w:t>(</w:t>
-      </w:r>
-      <w:proofErr w:type="gramEnd"/>
-      <w:r>
-        <w:t xml:space="preserve">), on ne tiens donc pas compte de la pente. Mais ATTENTION, elle est intervenue dans le calcul. Si elle est intervenue dans le calcul (lors du </w:t>
-      </w:r>
-      <w:proofErr w:type="gramStart"/>
-      <w:r>
-        <w:t>lm(</w:t>
-      </w:r>
-      <w:proofErr w:type="gramEnd"/>
-      <w:r>
-        <w:t xml:space="preserve">)), cela veut dire que nos estimations de </w:t>
+        <w:t xml:space="preserve">(), on ne tiens donc pas compte de la pente. Mais ATTENTION, elle est intervenue dans le calcul. Si elle est intervenue dans le calcul (lors du lm()), cela veut dire que nos estimations de </w:t>
       </w:r>
       <w:r>
         <w:sym w:font="Symbol" w:char="F062"/>
@@ -8164,17 +7650,12 @@
         <w:t xml:space="preserve">Le ‘-1’ présent dans la formule lui précise qu’on ne souhaite pas s’occuper de la pente. En effet, si l’intercept est indéterminé (vu dans le </w:t>
       </w:r>
       <w:proofErr w:type="spellStart"/>
-      <w:proofErr w:type="gramStart"/>
       <w:r>
         <w:t>summary</w:t>
       </w:r>
       <w:proofErr w:type="spellEnd"/>
       <w:r>
-        <w:t>(</w:t>
-      </w:r>
-      <w:proofErr w:type="gramEnd"/>
-      <w:r>
-        <w:t>) du modèle général), il va introduire une incertitude sur le calcul de la pente, on retire donc cette pente de notre formule et on recommence sans prêter attention ni à la pente, ni à l’intercept.</w:t>
+        <w:t>() du modèle général), il va introduire une incertitude sur le calcul de la pente, on retire donc cette pente de notre formule et on recommence sans prêter attention ni à la pente, ni à l’intercept.</w:t>
       </w:r>
     </w:p>
     <w:p>
@@ -8231,21 +7712,8 @@
           <w:szCs w:val="24"/>
           <w:highlight w:val="yellow"/>
         </w:rPr>
-        <w:t>ANOVA1/</w:t>
-      </w:r>
-      <w:proofErr w:type="gramStart"/>
-      <w:r>
-        <w:rPr>
-          <w:rFonts w:ascii="Calibri" w:hAnsi="Calibri" w:cs="Calibri"/>
-          <w:b/>
-          <w:bCs/>
-          <w:sz w:val="24"/>
-          <w:szCs w:val="24"/>
-          <w:highlight w:val="yellow"/>
-        </w:rPr>
-        <w:t>2:</w:t>
-      </w:r>
-      <w:proofErr w:type="gramEnd"/>
+        <w:t>ANOVA1/2:</w:t>
+      </w:r>
     </w:p>
     <w:p>
       <w:pPr>
@@ -8290,15 +7758,7 @@
         </w:rPr>
       </w:pPr>
       <w:r>
-        <w:t xml:space="preserve">Lors de l’ANOVA simple, en R, en faisait le </w:t>
-      </w:r>
-      <w:proofErr w:type="gramStart"/>
-      <w:r>
-        <w:t>lm(</w:t>
-      </w:r>
-      <w:proofErr w:type="gramEnd"/>
-      <w:r>
-        <w:t xml:space="preserve">), on en récupérait non pas les moyennes issues de chaque populations, mais la première moyenne µ ainsi que les écarts des autres par rapport à la premières, les </w:t>
+        <w:t xml:space="preserve">Lors de l’ANOVA simple, en R, en faisait le lm(), on en récupérait non pas les moyennes issues de chaque populations, mais la première moyenne µ ainsi que les écarts des autres par rapport à la premières, les </w:t>
       </w:r>
       <w:r>
         <w:rPr>
@@ -8452,15 +7912,7 @@
       </w:r>
       <w:proofErr w:type="spellEnd"/>
       <w:r>
-        <w:t>(</w:t>
-      </w:r>
-      <w:proofErr w:type="gramStart"/>
-      <w:r>
-        <w:t>lm(</w:t>
-      </w:r>
-      <w:proofErr w:type="gramEnd"/>
-      <w:r>
-        <w:t xml:space="preserve">)), on se retrouve, comme lors de la régression corrélation, avec des test de conformités sur base des </w:t>
+        <w:t xml:space="preserve">(lm()), on se retrouve, comme lors de la régression corrélation, avec des test de conformités sur base des </w:t>
       </w:r>
       <w:r>
         <w:sym w:font="Symbol" w:char="F061"/>
@@ -8778,61 +8230,37 @@
           <w:rFonts w:ascii="Calibri" w:hAnsi="Calibri" w:cs="Calibri"/>
         </w:rPr>
       </w:pPr>
-      <w:proofErr w:type="gramStart"/>
-      <w:r>
-        <w:rPr>
-          <w:rFonts w:ascii="Calibri" w:hAnsi="Calibri" w:cs="Calibri"/>
-        </w:rPr>
-        <w:t>p</w:t>
-      </w:r>
-      <w:proofErr w:type="gramEnd"/>
-      <w:r>
-        <w:rPr>
-          <w:rFonts w:ascii="Calibri" w:hAnsi="Calibri" w:cs="Calibri"/>
-        </w:rPr>
-        <w:t xml:space="preserve"> premier critère (éleveurs)</w:t>
-      </w:r>
-    </w:p>
-    <w:p>
-      <w:pPr>
-        <w:rPr>
-          <w:rFonts w:ascii="Calibri" w:hAnsi="Calibri" w:cs="Calibri"/>
-        </w:rPr>
-      </w:pPr>
-      <w:proofErr w:type="gramStart"/>
-      <w:r>
-        <w:rPr>
-          <w:rFonts w:ascii="Calibri" w:hAnsi="Calibri" w:cs="Calibri"/>
-        </w:rPr>
-        <w:t>q</w:t>
-      </w:r>
-      <w:proofErr w:type="gramEnd"/>
-      <w:r>
-        <w:rPr>
-          <w:rFonts w:ascii="Calibri" w:hAnsi="Calibri" w:cs="Calibri"/>
-        </w:rPr>
-        <w:t xml:space="preserve"> second critère (races de porcs)</w:t>
-      </w:r>
-    </w:p>
-    <w:p>
-      <w:pPr>
-        <w:rPr>
-          <w:rFonts w:ascii="Calibri" w:hAnsi="Calibri" w:cs="Calibri"/>
-        </w:rPr>
-      </w:pPr>
-      <w:proofErr w:type="gramStart"/>
-      <w:r>
-        <w:rPr>
-          <w:rFonts w:ascii="Calibri" w:hAnsi="Calibri" w:cs="Calibri"/>
-        </w:rPr>
-        <w:t>n</w:t>
-      </w:r>
-      <w:proofErr w:type="gramEnd"/>
-      <w:r>
-        <w:rPr>
-          <w:rFonts w:ascii="Calibri" w:hAnsi="Calibri" w:cs="Calibri"/>
-        </w:rPr>
-        <w:t xml:space="preserve"> effectifs pour chaque échantillon tiré pour un p et q donné =&gt; </w:t>
+      <w:r>
+        <w:rPr>
+          <w:rFonts w:ascii="Calibri" w:hAnsi="Calibri" w:cs="Calibri"/>
+        </w:rPr>
+        <w:t>p premier critère (éleveurs)</w:t>
+      </w:r>
+    </w:p>
+    <w:p>
+      <w:pPr>
+        <w:rPr>
+          <w:rFonts w:ascii="Calibri" w:hAnsi="Calibri" w:cs="Calibri"/>
+        </w:rPr>
+      </w:pPr>
+      <w:r>
+        <w:rPr>
+          <w:rFonts w:ascii="Calibri" w:hAnsi="Calibri" w:cs="Calibri"/>
+        </w:rPr>
+        <w:t>q second critère (races de porcs)</w:t>
+      </w:r>
+    </w:p>
+    <w:p>
+      <w:pPr>
+        <w:rPr>
+          <w:rFonts w:ascii="Calibri" w:hAnsi="Calibri" w:cs="Calibri"/>
+        </w:rPr>
+      </w:pPr>
+      <w:r>
+        <w:rPr>
+          <w:rFonts w:ascii="Calibri" w:hAnsi="Calibri" w:cs="Calibri"/>
+        </w:rPr>
+        <w:t xml:space="preserve">n effectifs pour chaque échantillon tiré pour un p et q donné =&gt; </w:t>
       </w:r>
       <w:proofErr w:type="spellStart"/>
       <w:r>
@@ -8882,21 +8310,7 @@
         <w:rPr>
           <w:rFonts w:ascii="Calibri" w:hAnsi="Calibri" w:cs="Calibri"/>
         </w:rPr>
-        <w:t xml:space="preserve"> </w:t>
-      </w:r>
-      <w:proofErr w:type="gramStart"/>
-      <w:r>
-        <w:rPr>
-          <w:rFonts w:ascii="Calibri" w:hAnsi="Calibri" w:cs="Calibri"/>
-        </w:rPr>
-        <w:t>car</w:t>
-      </w:r>
-      <w:proofErr w:type="gramEnd"/>
-      <w:r>
-        <w:rPr>
-          <w:rFonts w:ascii="Calibri" w:hAnsi="Calibri" w:cs="Calibri"/>
-        </w:rPr>
-        <w:t xml:space="preserve"> on travaille avec des échantillons à effectifs égaux.</w:t>
+        <w:t xml:space="preserve"> car on travaille avec des échantillons à effectifs égaux.</w:t>
       </w:r>
     </w:p>
     <w:p>
@@ -9070,13 +8484,8 @@
         </w:drawing>
       </w:r>
       <w:r>
-        <w:t>Dans notre notation, le • signifie que l’indice prend toute les valeurs possibles (boucle implicites</w:t>
-      </w:r>
-      <w:proofErr w:type="gramStart"/>
-      <w:r>
-        <w:t>):</w:t>
-      </w:r>
-      <w:proofErr w:type="gramEnd"/>
+        <w:t>Dans notre notation, le • signifie que l’indice prend toute les valeurs possibles (boucle implicites):</w:t>
+      </w:r>
     </w:p>
     <w:p>
       <w:pPr>
@@ -9650,21 +9059,8 @@
           <w:szCs w:val="24"/>
           <w:highlight w:val="yellow"/>
         </w:rPr>
-        <w:t>ANOVA</w:t>
-      </w:r>
-      <w:proofErr w:type="gramStart"/>
-      <w:r>
-        <w:rPr>
-          <w:rFonts w:ascii="Calibri" w:hAnsi="Calibri" w:cs="Calibri"/>
-          <w:b/>
-          <w:bCs/>
-          <w:sz w:val="24"/>
-          <w:szCs w:val="24"/>
-          <w:highlight w:val="yellow"/>
-        </w:rPr>
-        <w:t>2:</w:t>
-      </w:r>
-      <w:proofErr w:type="gramEnd"/>
+        <w:t>ANOVA2:</w:t>
+      </w:r>
     </w:p>
     <w:p>
       <w:pPr>
@@ -9899,7 +9295,6 @@
         <w:lastRenderedPageBreak/>
         <w:t xml:space="preserve">14. </w:t>
       </w:r>
-      <w:proofErr w:type="gramStart"/>
       <w:r>
         <w:rPr>
           <w:rFonts w:ascii="Calibri" w:hAnsi="Calibri" w:cs="Calibri"/>
@@ -9911,7 +9306,6 @@
         </w:rPr>
         <w:t>ANOVA:</w:t>
       </w:r>
-      <w:proofErr w:type="gramEnd"/>
     </w:p>
     <w:p>
       <w:pPr>
@@ -9935,44 +9329,16 @@
           <w:b/>
           <w:bCs/>
         </w:rPr>
-        <w:t xml:space="preserve"> </w:t>
-      </w:r>
-      <w:proofErr w:type="gramStart"/>
-      <w:r>
-        <w:rPr>
-          <w:rFonts w:ascii="Calibri" w:hAnsi="Calibri" w:cs="Calibri"/>
-          <w:b/>
-          <w:bCs/>
-        </w:rPr>
-        <w:t>2</w:t>
-      </w:r>
-      <w:r>
-        <w:rPr>
-          <w:rFonts w:ascii="Calibri" w:hAnsi="Calibri" w:cs="Calibri"/>
-          <w:b/>
-          <w:bCs/>
-        </w:rPr>
-        <w:t xml:space="preserve"> .</w:t>
-      </w:r>
-      <w:proofErr w:type="gramEnd"/>
-      <w:r>
-        <w:rPr>
-          <w:rFonts w:ascii="Calibri" w:hAnsi="Calibri" w:cs="Calibri"/>
-          <w:b/>
-          <w:bCs/>
-        </w:rPr>
-        <w:t xml:space="preserve"> Quand les utilise-t-</w:t>
-      </w:r>
-      <w:proofErr w:type="gramStart"/>
-      <w:r>
-        <w:rPr>
-          <w:rFonts w:ascii="Calibri" w:hAnsi="Calibri" w:cs="Calibri"/>
-          <w:b/>
-          <w:bCs/>
-        </w:rPr>
-        <w:t>on?</w:t>
-      </w:r>
-      <w:proofErr w:type="gramEnd"/>
+        <w:t xml:space="preserve"> 2</w:t>
+      </w:r>
+      <w:r>
+        <w:rPr>
+          <w:rFonts w:ascii="Calibri" w:hAnsi="Calibri" w:cs="Calibri"/>
+          <w:b/>
+          <w:bCs/>
+        </w:rPr>
+        <w:t xml:space="preserve"> . Quand les utilise-t-on?</w:t>
+      </w:r>
     </w:p>
     <w:p>
       <w:pPr>
@@ -10161,55 +9527,24 @@
           <w:szCs w:val="24"/>
           <w:highlight w:val="yellow"/>
         </w:rPr>
-        <w:t xml:space="preserve">. </w:t>
-      </w:r>
-      <w:proofErr w:type="gramStart"/>
-      <w:r>
-        <w:rPr>
-          <w:rFonts w:ascii="Calibri" w:hAnsi="Calibri" w:cs="Calibri"/>
-          <w:b/>
-          <w:bCs/>
-          <w:sz w:val="24"/>
-          <w:szCs w:val="24"/>
-          <w:highlight w:val="yellow"/>
-        </w:rPr>
-        <w:t>Termes:</w:t>
-      </w:r>
-      <w:proofErr w:type="gramEnd"/>
-    </w:p>
-    <w:p>
-      <w:pPr>
-        <w:rPr>
-          <w:rFonts w:ascii="Calibri" w:hAnsi="Calibri" w:cs="Calibri"/>
-          <w:b/>
-          <w:bCs/>
-        </w:rPr>
-      </w:pPr>
-      <w:r>
-        <w:rPr>
-          <w:rFonts w:ascii="Calibri" w:hAnsi="Calibri" w:cs="Calibri"/>
-          <w:b/>
-          <w:bCs/>
-        </w:rPr>
-        <w:t xml:space="preserve">Termes à définir brièvement, remettre dans son contexte, acronyme de </w:t>
-      </w:r>
-      <w:proofErr w:type="gramStart"/>
-      <w:r>
-        <w:rPr>
-          <w:rFonts w:ascii="Calibri" w:hAnsi="Calibri" w:cs="Calibri"/>
-          <w:b/>
-          <w:bCs/>
-        </w:rPr>
-        <w:t>… ,</w:t>
-      </w:r>
-      <w:proofErr w:type="gramEnd"/>
-      <w:r>
-        <w:rPr>
-          <w:rFonts w:ascii="Calibri" w:hAnsi="Calibri" w:cs="Calibri"/>
-          <w:b/>
-          <w:bCs/>
-        </w:rPr>
-        <w:t xml:space="preserve"> utilité(s), rôle(s), exemple d’application :</w:t>
+        <w:t>. Termes:</w:t>
+      </w:r>
+    </w:p>
+    <w:p>
+      <w:pPr>
+        <w:rPr>
+          <w:rFonts w:ascii="Calibri" w:hAnsi="Calibri" w:cs="Calibri"/>
+          <w:b/>
+          <w:bCs/>
+        </w:rPr>
+      </w:pPr>
+      <w:r>
+        <w:rPr>
+          <w:rFonts w:ascii="Calibri" w:hAnsi="Calibri" w:cs="Calibri"/>
+          <w:b/>
+          <w:bCs/>
+        </w:rPr>
+        <w:t>Termes à définir brièvement, remettre dans son contexte, acronyme de … , utilité(s), rôle(s), exemple d’application :</w:t>
       </w:r>
     </w:p>
     <w:p>
@@ -10263,21 +9598,7 @@
         <w:rPr>
           <w:rFonts w:ascii="Calibri" w:hAnsi="Calibri" w:cs="Calibri"/>
         </w:rPr>
-        <w:t xml:space="preserve"> On recherche les différences individuelles entre chaque </w:t>
-      </w:r>
-      <w:proofErr w:type="gramStart"/>
-      <w:r>
-        <w:rPr>
-          <w:rFonts w:ascii="Calibri" w:hAnsi="Calibri" w:cs="Calibri"/>
-        </w:rPr>
-        <w:t>sujets</w:t>
-      </w:r>
-      <w:proofErr w:type="gramEnd"/>
-      <w:r>
-        <w:rPr>
-          <w:rFonts w:ascii="Calibri" w:hAnsi="Calibri" w:cs="Calibri"/>
-        </w:rPr>
-        <w:t>.</w:t>
+        <w:t xml:space="preserve"> On recherche les différences individuelles entre chaque sujets.</w:t>
       </w:r>
     </w:p>
     <w:p>
@@ -10401,21 +9722,7 @@
         <w:rPr>
           <w:rFonts w:ascii="Calibri" w:hAnsi="Calibri" w:cs="Calibri"/>
         </w:rPr>
-        <w:t xml:space="preserve">Comparaison de rendements pour 2 </w:t>
-      </w:r>
-      <w:proofErr w:type="gramStart"/>
-      <w:r>
-        <w:rPr>
-          <w:rFonts w:ascii="Calibri" w:hAnsi="Calibri" w:cs="Calibri"/>
-        </w:rPr>
-        <w:t>type</w:t>
-      </w:r>
-      <w:proofErr w:type="gramEnd"/>
-      <w:r>
-        <w:rPr>
-          <w:rFonts w:ascii="Calibri" w:hAnsi="Calibri" w:cs="Calibri"/>
-        </w:rPr>
-        <w:t xml:space="preserve"> d’herbes et pour chaque on </w:t>
+        <w:t xml:space="preserve">Comparaison de rendements pour 2 type d’herbes et pour chaque on </w:t>
       </w:r>
       <w:r>
         <w:rPr>
@@ -10574,21 +9881,7 @@
         <w:rPr>
           <w:rFonts w:ascii="Calibri" w:hAnsi="Calibri" w:cs="Calibri"/>
         </w:rPr>
-        <w:t xml:space="preserve"> Plusieurs ne </w:t>
-      </w:r>
-      <w:proofErr w:type="gramStart"/>
-      <w:r>
-        <w:rPr>
-          <w:rFonts w:ascii="Calibri" w:hAnsi="Calibri" w:cs="Calibri"/>
-        </w:rPr>
-        <w:t>possède</w:t>
-      </w:r>
-      <w:proofErr w:type="gramEnd"/>
-      <w:r>
-        <w:rPr>
-          <w:rFonts w:ascii="Calibri" w:hAnsi="Calibri" w:cs="Calibri"/>
-        </w:rPr>
-        <w:t xml:space="preserve"> pas toutes les mêmes types d’herbes variant ainsi l’écosystème et la qualité alimentaire des animaux.</w:t>
+        <w:t xml:space="preserve"> Plusieurs ne possède pas toutes les mêmes types d’herbes variant ainsi l’écosystème et la qualité alimentaire des animaux.</w:t>
       </w:r>
     </w:p>
     <w:p>
@@ -10715,15 +10008,7 @@
       </w:r>
       <w:r>
         <w:lastRenderedPageBreak/>
-        <w:t xml:space="preserve">identifier et les enlever. Pour ça on va créer des sous-modèles avec et sans ces points qui potentiellement biaises le résultat et on les </w:t>
-      </w:r>
-      <w:proofErr w:type="gramStart"/>
-      <w:r>
-        <w:t>compares</w:t>
-      </w:r>
-      <w:proofErr w:type="gramEnd"/>
-      <w:r>
-        <w:t xml:space="preserve"> au plan principale.</w:t>
+        <w:t>identifier et les enlever. Pour ça on va créer des sous-modèles avec et sans ces points qui potentiellement biaises le résultat et on les compares au plan principale.</w:t>
       </w:r>
     </w:p>
     <w:p>
@@ -11031,23 +10316,13 @@
           <w:bCs/>
         </w:rPr>
       </w:pPr>
-      <w:proofErr w:type="gramStart"/>
-      <w:r>
-        <w:rPr>
-          <w:rFonts w:ascii="Calibri" w:hAnsi="Calibri" w:cs="Calibri"/>
-          <w:b/>
-          <w:bCs/>
-        </w:rPr>
-        <w:t>variabilité</w:t>
-      </w:r>
-      <w:proofErr w:type="gramEnd"/>
-      <w:r>
-        <w:rPr>
-          <w:rFonts w:ascii="Calibri" w:hAnsi="Calibri" w:cs="Calibri"/>
-          <w:b/>
-          <w:bCs/>
-        </w:rPr>
-        <w:t xml:space="preserve"> intra-classe</w:t>
+      <w:r>
+        <w:rPr>
+          <w:rFonts w:ascii="Calibri" w:hAnsi="Calibri" w:cs="Calibri"/>
+          <w:b/>
+          <w:bCs/>
+        </w:rPr>
+        <w:t>variabilité intra-classe</w:t>
       </w:r>
     </w:p>
     <w:p>
@@ -11078,17 +10353,12 @@
         <w:t xml:space="preserve">, par rapport à </w:t>
       </w:r>
       <w:proofErr w:type="spellStart"/>
-      <w:proofErr w:type="gramStart"/>
       <w:r>
         <w:t>tout</w:t>
       </w:r>
       <w:proofErr w:type="spellEnd"/>
       <w:r>
-        <w:t xml:space="preserve"> les individus</w:t>
-      </w:r>
-      <w:proofErr w:type="gramEnd"/>
-      <w:r>
-        <w:t xml:space="preserve"> de ce même groupe.</w:t>
+        <w:t xml:space="preserve"> les individus de ce même groupe.</w:t>
       </w:r>
       <w:r>
         <w:t xml:space="preserve"> </w:t>
@@ -11130,23 +10400,13 @@
           <w:bCs/>
         </w:rPr>
       </w:pPr>
-      <w:proofErr w:type="gramStart"/>
-      <w:r>
-        <w:rPr>
-          <w:rFonts w:ascii="Calibri" w:hAnsi="Calibri" w:cs="Calibri"/>
-          <w:b/>
-          <w:bCs/>
-        </w:rPr>
-        <w:t>variabilité</w:t>
-      </w:r>
-      <w:proofErr w:type="gramEnd"/>
-      <w:r>
-        <w:rPr>
-          <w:rFonts w:ascii="Calibri" w:hAnsi="Calibri" w:cs="Calibri"/>
-          <w:b/>
-          <w:bCs/>
-        </w:rPr>
-        <w:t xml:space="preserve"> inter-classe</w:t>
+      <w:r>
+        <w:rPr>
+          <w:rFonts w:ascii="Calibri" w:hAnsi="Calibri" w:cs="Calibri"/>
+          <w:b/>
+          <w:bCs/>
+        </w:rPr>
+        <w:t>variabilité inter-classe</w:t>
       </w:r>
     </w:p>
     <w:p>

</xml_diff>